<commit_message>
added burmester up to Ps 100
</commit_message>
<xml_diff>
--- a/Psalms/099.docx
+++ b/Psalms/099.docx
@@ -1,6 +1,6 @@
 
 <file path=word/document.xml><?xml version="1.0" encoding="utf-8"?>
-<w:document xmlns:wpc="http://schemas.microsoft.com/office/word/2010/wordprocessingCanvas" xmlns:mc="http://schemas.openxmlformats.org/markup-compatibility/2006" xmlns:o="urn:schemas-microsoft-com:office:office" xmlns:r="http://schemas.openxmlformats.org/officeDocument/2006/relationships" xmlns:m="http://schemas.openxmlformats.org/officeDocument/2006/math" xmlns:v="urn:schemas-microsoft-com:vml" xmlns:wp14="http://schemas.microsoft.com/office/word/2010/wordprocessingDrawing" xmlns:wp="http://schemas.openxmlformats.org/drawingml/2006/wordprocessingDrawing" xmlns:w10="urn:schemas-microsoft-com:office:word" xmlns:w="http://schemas.openxmlformats.org/wordprocessingml/2006/main" xmlns:w14="http://schemas.microsoft.com/office/word/2010/wordml" xmlns:wpg="http://schemas.microsoft.com/office/word/2010/wordprocessingGroup" xmlns:wpi="http://schemas.microsoft.com/office/word/2010/wordprocessingInk" xmlns:wne="http://schemas.microsoft.com/office/word/2006/wordml" xmlns:wps="http://schemas.microsoft.com/office/word/2010/wordprocessingShape" mc:Ignorable="w14 wp14">
+<w:document xmlns:wpc="http://schemas.microsoft.com/office/word/2010/wordprocessingCanvas" xmlns:cx="http://schemas.microsoft.com/office/drawing/2014/chartex" xmlns:cx1="http://schemas.microsoft.com/office/drawing/2015/9/8/chartex" xmlns:cx2="http://schemas.microsoft.com/office/drawing/2015/10/21/chartex" xmlns:cx3="http://schemas.microsoft.com/office/drawing/2016/5/9/chartex" xmlns:cx4="http://schemas.microsoft.com/office/drawing/2016/5/10/chartex" xmlns:cx5="http://schemas.microsoft.com/office/drawing/2016/5/11/chartex" xmlns:cx6="http://schemas.microsoft.com/office/drawing/2016/5/12/chartex" xmlns:cx7="http://schemas.microsoft.com/office/drawing/2016/5/13/chartex" xmlns:cx8="http://schemas.microsoft.com/office/drawing/2016/5/14/chartex" xmlns:mc="http://schemas.openxmlformats.org/markup-compatibility/2006" xmlns:aink="http://schemas.microsoft.com/office/drawing/2016/ink" xmlns:am3d="http://schemas.microsoft.com/office/drawing/2017/model3d" xmlns:o="urn:schemas-microsoft-com:office:office" xmlns:r="http://schemas.openxmlformats.org/officeDocument/2006/relationships" xmlns:m="http://schemas.openxmlformats.org/officeDocument/2006/math" xmlns:v="urn:schemas-microsoft-com:vml" xmlns:wp14="http://schemas.microsoft.com/office/word/2010/wordprocessingDrawing" xmlns:wp="http://schemas.openxmlformats.org/drawingml/2006/wordprocessingDrawing" xmlns:w10="urn:schemas-microsoft-com:office:word" xmlns:w="http://schemas.openxmlformats.org/wordprocessingml/2006/main" xmlns:w14="http://schemas.microsoft.com/office/word/2010/wordml" xmlns:w15="http://schemas.microsoft.com/office/word/2012/wordml" xmlns:w16cid="http://schemas.microsoft.com/office/word/2016/wordml/cid" xmlns:w16se="http://schemas.microsoft.com/office/word/2015/wordml/symex" xmlns:wpg="http://schemas.microsoft.com/office/word/2010/wordprocessingGroup" xmlns:wpi="http://schemas.microsoft.com/office/word/2010/wordprocessingInk" xmlns:wne="http://schemas.microsoft.com/office/word/2006/wordml" xmlns:wps="http://schemas.microsoft.com/office/word/2010/wordprocessingShape" mc:Ignorable="w14 w15 w16se w16cid wp14">
   <w:body>
     <w:p>
       <w:pPr>
@@ -24,19 +24,21 @@
         <w:tblLook w:val="0420" w:firstRow="1" w:lastRow="0" w:firstColumn="0" w:lastColumn="0" w:noHBand="0" w:noVBand="1"/>
       </w:tblPr>
       <w:tblGrid>
-        <w:gridCol w:w="3649"/>
-        <w:gridCol w:w="3557"/>
-        <w:gridCol w:w="3633"/>
-        <w:gridCol w:w="3569"/>
-        <w:gridCol w:w="3604"/>
-        <w:gridCol w:w="3668"/>
-        <w:gridCol w:w="3668"/>
-        <w:gridCol w:w="3668"/>
+        <w:gridCol w:w="3086"/>
+        <w:gridCol w:w="3006"/>
+        <w:gridCol w:w="2252"/>
+        <w:gridCol w:w="2252"/>
+        <w:gridCol w:w="3070"/>
+        <w:gridCol w:w="3012"/>
+        <w:gridCol w:w="3047"/>
+        <w:gridCol w:w="3099"/>
+        <w:gridCol w:w="3099"/>
+        <w:gridCol w:w="3093"/>
       </w:tblGrid>
       <w:tr>
         <w:tc>
           <w:tcPr>
-            <w:tcW w:w="629" w:type="pct"/>
+            <w:tcW w:w="532" w:type="pct"/>
           </w:tcPr>
           <w:p>
             <w:r>
@@ -46,7 +48,7 @@
         </w:tc>
         <w:tc>
           <w:tcPr>
-            <w:tcW w:w="613" w:type="pct"/>
+            <w:tcW w:w="518" w:type="pct"/>
           </w:tcPr>
           <w:p>
             <w:r>
@@ -56,7 +58,34 @@
         </w:tc>
         <w:tc>
           <w:tcPr>
-            <w:tcW w:w="626" w:type="pct"/>
+            <w:tcW w:w="388" w:type="pct"/>
+          </w:tcPr>
+          <w:p>
+            <w:proofErr w:type="spellStart"/>
+            <w:r>
+              <w:t>Burmester</w:t>
+            </w:r>
+            <w:proofErr w:type="spellEnd"/>
+          </w:p>
+        </w:tc>
+        <w:tc>
+          <w:tcPr>
+            <w:tcW w:w="388" w:type="pct"/>
+          </w:tcPr>
+          <w:p>
+            <w:proofErr w:type="spellStart"/>
+            <w:r>
+              <w:t>Burmester</w:t>
+            </w:r>
+            <w:proofErr w:type="spellEnd"/>
+            <w:r>
+              <w:t>-modernized</w:t>
+            </w:r>
+          </w:p>
+        </w:tc>
+        <w:tc>
+          <w:tcPr>
+            <w:tcW w:w="529" w:type="pct"/>
           </w:tcPr>
           <w:p>
             <w:r>
@@ -66,7 +95,7 @@
         </w:tc>
         <w:tc>
           <w:tcPr>
-            <w:tcW w:w="615" w:type="pct"/>
+            <w:tcW w:w="519" w:type="pct"/>
           </w:tcPr>
           <w:p>
             <w:r>
@@ -76,7 +105,7 @@
         </w:tc>
         <w:tc>
           <w:tcPr>
-            <w:tcW w:w="621" w:type="pct"/>
+            <w:tcW w:w="525" w:type="pct"/>
           </w:tcPr>
           <w:p>
             <w:r>
@@ -86,7 +115,7 @@
         </w:tc>
         <w:tc>
           <w:tcPr>
-            <w:tcW w:w="632" w:type="pct"/>
+            <w:tcW w:w="534" w:type="pct"/>
           </w:tcPr>
           <w:p>
             <w:r>
@@ -96,7 +125,7 @@
         </w:tc>
         <w:tc>
           <w:tcPr>
-            <w:tcW w:w="632" w:type="pct"/>
+            <w:tcW w:w="534" w:type="pct"/>
           </w:tcPr>
           <w:p>
             <w:r>
@@ -106,7 +135,7 @@
         </w:tc>
         <w:tc>
           <w:tcPr>
-            <w:tcW w:w="632" w:type="pct"/>
+            <w:tcW w:w="533" w:type="pct"/>
           </w:tcPr>
           <w:p>
             <w:r>
@@ -118,7 +147,7 @@
       <w:tr>
         <w:tc>
           <w:tcPr>
-            <w:tcW w:w="629" w:type="pct"/>
+            <w:tcW w:w="532" w:type="pct"/>
           </w:tcPr>
           <w:p>
             <w:pPr>
@@ -136,7 +165,7 @@
         </w:tc>
         <w:tc>
           <w:tcPr>
-            <w:tcW w:w="613" w:type="pct"/>
+            <w:tcW w:w="518" w:type="pct"/>
           </w:tcPr>
           <w:p>
             <w:pPr>
@@ -163,69 +192,67 @@
         </w:tc>
         <w:tc>
           <w:tcPr>
-            <w:tcW w:w="626" w:type="pct"/>
+            <w:tcW w:w="388" w:type="pct"/>
           </w:tcPr>
           <w:p/>
         </w:tc>
         <w:tc>
           <w:tcPr>
-            <w:tcW w:w="615" w:type="pct"/>
+            <w:tcW w:w="388" w:type="pct"/>
           </w:tcPr>
           <w:p/>
         </w:tc>
         <w:tc>
           <w:tcPr>
-            <w:tcW w:w="621" w:type="pct"/>
-          </w:tcPr>
-          <w:p>
-            <w:proofErr w:type="gramStart"/>
+            <w:tcW w:w="529" w:type="pct"/>
+          </w:tcPr>
+          <w:p/>
+        </w:tc>
+        <w:tc>
+          <w:tcPr>
+            <w:tcW w:w="519" w:type="pct"/>
+          </w:tcPr>
+          <w:p/>
+        </w:tc>
+        <w:tc>
+          <w:tcPr>
+            <w:tcW w:w="525" w:type="pct"/>
+          </w:tcPr>
+          <w:p>
             <w:r>
               <w:t>A Psalm of David, of thanksgiving.</w:t>
             </w:r>
-            <w:proofErr w:type="gramEnd"/>
-          </w:p>
-        </w:tc>
-        <w:tc>
-          <w:tcPr>
-            <w:tcW w:w="632" w:type="pct"/>
+          </w:p>
+        </w:tc>
+        <w:tc>
+          <w:tcPr>
+            <w:tcW w:w="534" w:type="pct"/>
           </w:tcPr>
           <w:p>
             <w:pPr>
               <w:pStyle w:val="EngIndEnd"/>
             </w:pPr>
-            <w:proofErr w:type="gramStart"/>
-            <w:r>
-              <w:t>A Psalm.</w:t>
-            </w:r>
-            <w:proofErr w:type="gramEnd"/>
-            <w:r>
-              <w:t xml:space="preserve"> </w:t>
-            </w:r>
-            <w:proofErr w:type="gramStart"/>
-            <w:r>
-              <w:t>Regarding acknowledgment.</w:t>
-            </w:r>
-            <w:proofErr w:type="gramEnd"/>
-          </w:p>
-        </w:tc>
-        <w:tc>
-          <w:tcPr>
-            <w:tcW w:w="632" w:type="pct"/>
+            <w:r>
+              <w:t>A Psalm. Regarding acknowledgment.</w:t>
+            </w:r>
+          </w:p>
+        </w:tc>
+        <w:tc>
+          <w:tcPr>
+            <w:tcW w:w="534" w:type="pct"/>
           </w:tcPr>
           <w:p>
             <w:pPr>
               <w:pStyle w:val="EngIndEnd"/>
             </w:pPr>
-            <w:proofErr w:type="gramStart"/>
             <w:r>
               <w:t>A Psalm for Thanksgiving.</w:t>
             </w:r>
-            <w:proofErr w:type="gramEnd"/>
-          </w:p>
-        </w:tc>
-        <w:tc>
-          <w:tcPr>
-            <w:tcW w:w="632" w:type="pct"/>
+          </w:p>
+        </w:tc>
+        <w:tc>
+          <w:tcPr>
+            <w:tcW w:w="533" w:type="pct"/>
           </w:tcPr>
           <w:p>
             <w:pPr>
@@ -239,7 +266,6 @@
                 <w:shd w:val="clear" w:color="auto" w:fill="FFFFFF"/>
               </w:rPr>
             </w:pPr>
-            <w:proofErr w:type="gramStart"/>
             <w:r>
               <w:rPr>
                 <w:rFonts w:ascii="Tahoma" w:eastAsia="Times New Roman" w:hAnsi="Tahoma" w:cs="Tahoma"/>
@@ -250,14 +276,13 @@
               </w:rPr>
               <w:t>A psalm of thanksgiving.</w:t>
             </w:r>
-            <w:proofErr w:type="gramEnd"/>
           </w:p>
         </w:tc>
       </w:tr>
       <w:tr>
         <w:tc>
           <w:tcPr>
-            <w:tcW w:w="629" w:type="pct"/>
+            <w:tcW w:w="532" w:type="pct"/>
           </w:tcPr>
           <w:p>
             <w:pPr>
@@ -275,7 +300,7 @@
         </w:tc>
         <w:tc>
           <w:tcPr>
-            <w:tcW w:w="613" w:type="pct"/>
+            <w:tcW w:w="518" w:type="pct"/>
           </w:tcPr>
           <w:p>
             <w:pPr>
@@ -293,7 +318,27 @@
         </w:tc>
         <w:tc>
           <w:tcPr>
-            <w:tcW w:w="626" w:type="pct"/>
+            <w:tcW w:w="388" w:type="pct"/>
+          </w:tcPr>
+          <w:p>
+            <w:r>
+              <w:t>Shout to the Lord, all the earth,</w:t>
+            </w:r>
+          </w:p>
+        </w:tc>
+        <w:tc>
+          <w:tcPr>
+            <w:tcW w:w="388" w:type="pct"/>
+          </w:tcPr>
+          <w:p>
+            <w:r>
+              <w:t>Shout to the Lord, all the earth;</w:t>
+            </w:r>
+          </w:p>
+        </w:tc>
+        <w:tc>
+          <w:tcPr>
+            <w:tcW w:w="529" w:type="pct"/>
           </w:tcPr>
           <w:p>
             <w:r>
@@ -303,13 +348,13 @@
         </w:tc>
         <w:tc>
           <w:tcPr>
-            <w:tcW w:w="615" w:type="pct"/>
+            <w:tcW w:w="519" w:type="pct"/>
           </w:tcPr>
           <w:p/>
         </w:tc>
         <w:tc>
           <w:tcPr>
-            <w:tcW w:w="621" w:type="pct"/>
+            <w:tcW w:w="525" w:type="pct"/>
           </w:tcPr>
           <w:p>
             <w:r>
@@ -319,7 +364,7 @@
         </w:tc>
         <w:tc>
           <w:tcPr>
-            <w:tcW w:w="632" w:type="pct"/>
+            <w:tcW w:w="534" w:type="pct"/>
           </w:tcPr>
           <w:p>
             <w:pPr>
@@ -332,7 +377,7 @@
         </w:tc>
         <w:tc>
           <w:tcPr>
-            <w:tcW w:w="632" w:type="pct"/>
+            <w:tcW w:w="534" w:type="pct"/>
           </w:tcPr>
           <w:p>
             <w:pPr>
@@ -345,7 +390,7 @@
         </w:tc>
         <w:tc>
           <w:tcPr>
-            <w:tcW w:w="632" w:type="pct"/>
+            <w:tcW w:w="533" w:type="pct"/>
           </w:tcPr>
           <w:p>
             <w:pPr>
@@ -375,7 +420,7 @@
       <w:tr>
         <w:tc>
           <w:tcPr>
-            <w:tcW w:w="629" w:type="pct"/>
+            <w:tcW w:w="532" w:type="pct"/>
           </w:tcPr>
           <w:p>
             <w:pPr>
@@ -391,14 +436,7 @@
             </w:pPr>
             <w:r>
               <w:tab/>
-            </w:r>
-            <w:proofErr w:type="gramStart"/>
-            <w:r>
-              <w:t>enter</w:t>
-            </w:r>
-            <w:proofErr w:type="gramEnd"/>
-            <w:r>
-              <w:t xml:space="preserve"> His presence with exultation.</w:t>
+              <w:t>enter His presence with exultation.</w:t>
             </w:r>
           </w:p>
           <w:p>
@@ -409,7 +447,7 @@
         </w:tc>
         <w:tc>
           <w:tcPr>
-            <w:tcW w:w="613" w:type="pct"/>
+            <w:tcW w:w="518" w:type="pct"/>
           </w:tcPr>
           <w:p>
             <w:pPr>
@@ -425,110 +463,108 @@
             </w:pPr>
             <w:r>
               <w:tab/>
-            </w:r>
-            <w:proofErr w:type="gramStart"/>
-            <w:r>
-              <w:t>enter</w:t>
-            </w:r>
-            <w:proofErr w:type="gramEnd"/>
+              <w:t xml:space="preserve">enter </w:t>
+            </w:r>
+            <w:r>
+              <w:t>before Him</w:t>
+            </w:r>
+            <w:r>
+              <w:t xml:space="preserve"> with </w:t>
+            </w:r>
+            <w:r>
+              <w:t>rejoicing</w:t>
+            </w:r>
+            <w:r>
+              <w:t>.</w:t>
+            </w:r>
+          </w:p>
+          <w:p>
+            <w:pPr>
+              <w:pStyle w:val="EngIndEnd"/>
+            </w:pPr>
+          </w:p>
+        </w:tc>
+        <w:tc>
+          <w:tcPr>
+            <w:tcW w:w="388" w:type="pct"/>
+          </w:tcPr>
+          <w:p>
+            <w:r>
+              <w:t>serve the Lord with gladness, come before Him with rejoicing.</w:t>
+            </w:r>
+          </w:p>
+        </w:tc>
+        <w:tc>
+          <w:tcPr>
+            <w:tcW w:w="388" w:type="pct"/>
+          </w:tcPr>
+          <w:p>
+            <w:r>
+              <w:t>serve the Lord with gladness; come before Him with rejoicing.</w:t>
+            </w:r>
+          </w:p>
+        </w:tc>
+        <w:tc>
+          <w:tcPr>
+            <w:tcW w:w="529" w:type="pct"/>
+          </w:tcPr>
+          <w:p>
+            <w:r>
+              <w:t>serve the Lord with gladness: come before Him with rejoicing.</w:t>
+            </w:r>
+          </w:p>
+        </w:tc>
+        <w:tc>
+          <w:tcPr>
+            <w:tcW w:w="519" w:type="pct"/>
+          </w:tcPr>
+          <w:p/>
+        </w:tc>
+        <w:tc>
+          <w:tcPr>
+            <w:tcW w:w="525" w:type="pct"/>
+          </w:tcPr>
+          <w:p>
+            <w:r>
+              <w:t>Serve the Lord with gladness, and come in before Him</w:t>
+            </w:r>
             <w:r>
               <w:t xml:space="preserve"> </w:t>
             </w:r>
             <w:r>
-              <w:t>before Him</w:t>
-            </w:r>
-            <w:r>
-              <w:t xml:space="preserve"> with </w:t>
-            </w:r>
-            <w:r>
-              <w:t>rejoicing</w:t>
-            </w:r>
-            <w:r>
-              <w:t>.</w:t>
-            </w:r>
-          </w:p>
+              <w:t>with joy.</w:t>
+            </w:r>
+          </w:p>
+        </w:tc>
+        <w:tc>
+          <w:tcPr>
+            <w:tcW w:w="534" w:type="pct"/>
+          </w:tcPr>
           <w:p>
             <w:pPr>
               <w:pStyle w:val="EngIndEnd"/>
             </w:pPr>
-          </w:p>
-        </w:tc>
-        <w:tc>
-          <w:tcPr>
-            <w:tcW w:w="626" w:type="pct"/>
-          </w:tcPr>
-          <w:p>
-            <w:proofErr w:type="gramStart"/>
-            <w:r>
-              <w:t>serve</w:t>
-            </w:r>
-            <w:proofErr w:type="gramEnd"/>
-            <w:r>
-              <w:t xml:space="preserve"> the Lord with gladness: come before H</w:t>
-            </w:r>
-            <w:bookmarkStart w:id="0" w:name="_GoBack"/>
-            <w:bookmarkEnd w:id="0"/>
-            <w:r>
-              <w:t>im with rejoicing.</w:t>
-            </w:r>
-          </w:p>
-        </w:tc>
-        <w:tc>
-          <w:tcPr>
-            <w:tcW w:w="615" w:type="pct"/>
-          </w:tcPr>
-          <w:p/>
-        </w:tc>
-        <w:tc>
-          <w:tcPr>
-            <w:tcW w:w="621" w:type="pct"/>
-          </w:tcPr>
-          <w:p>
-            <w:r>
-              <w:t>Serve the Lord with gladness, and come in before Him</w:t>
-            </w:r>
-            <w:r>
-              <w:t xml:space="preserve"> </w:t>
-            </w:r>
-            <w:r>
-              <w:t>with joy.</w:t>
-            </w:r>
-          </w:p>
-        </w:tc>
-        <w:tc>
-          <w:tcPr>
-            <w:tcW w:w="632" w:type="pct"/>
-          </w:tcPr>
+            <w:r>
+              <w:t>Be subject to the Lord with gladness;</w:t>
+            </w:r>
+          </w:p>
           <w:p>
             <w:pPr>
               <w:pStyle w:val="EngIndEnd"/>
             </w:pPr>
             <w:r>
-              <w:t>Be subject to the Lord with gladness;</w:t>
-            </w:r>
-          </w:p>
+              <w:t>enter before him with rejoicing.</w:t>
+            </w:r>
+          </w:p>
+        </w:tc>
+        <w:tc>
+          <w:tcPr>
+            <w:tcW w:w="534" w:type="pct"/>
+          </w:tcPr>
           <w:p>
             <w:pPr>
               <w:pStyle w:val="EngIndEnd"/>
             </w:pPr>
-            <w:proofErr w:type="gramStart"/>
-            <w:r>
-              <w:t>enter</w:t>
-            </w:r>
-            <w:proofErr w:type="gramEnd"/>
-            <w:r>
-              <w:t xml:space="preserve"> before him with rejoicing.</w:t>
-            </w:r>
-          </w:p>
-        </w:tc>
-        <w:tc>
-          <w:tcPr>
-            <w:tcW w:w="632" w:type="pct"/>
-          </w:tcPr>
-          <w:p>
-            <w:pPr>
-              <w:pStyle w:val="EngIndEnd"/>
-            </w:pPr>
             <w:r>
               <w:t>Serve the Lord with gladness; come before his presence with exultation.</w:t>
             </w:r>
@@ -536,7 +572,7 @@
         </w:tc>
         <w:tc>
           <w:tcPr>
-            <w:tcW w:w="632" w:type="pct"/>
+            <w:tcW w:w="533" w:type="pct"/>
           </w:tcPr>
           <w:p>
             <w:pPr>
@@ -589,7 +625,7 @@
       <w:tr>
         <w:tc>
           <w:tcPr>
-            <w:tcW w:w="629" w:type="pct"/>
+            <w:tcW w:w="532" w:type="pct"/>
           </w:tcPr>
           <w:p>
             <w:pPr>
@@ -614,14 +650,7 @@
             </w:pPr>
             <w:r>
               <w:tab/>
-            </w:r>
-            <w:proofErr w:type="gramStart"/>
-            <w:r>
-              <w:t>we</w:t>
-            </w:r>
-            <w:proofErr w:type="gramEnd"/>
-            <w:r>
-              <w:t xml:space="preserve"> are His people and sheep of His pasture.</w:t>
+              <w:t>we are His people and sheep of His pasture.</w:t>
             </w:r>
           </w:p>
           <w:p>
@@ -632,7 +661,7 @@
         </w:tc>
         <w:tc>
           <w:tcPr>
-            <w:tcW w:w="613" w:type="pct"/>
+            <w:tcW w:w="518" w:type="pct"/>
           </w:tcPr>
           <w:p>
             <w:pPr>
@@ -671,14 +700,7 @@
             </w:pPr>
             <w:r>
               <w:tab/>
-            </w:r>
-            <w:proofErr w:type="gramStart"/>
-            <w:r>
-              <w:t>we</w:t>
-            </w:r>
-            <w:proofErr w:type="gramEnd"/>
-            <w:r>
-              <w:t xml:space="preserve"> are His people and </w:t>
+              <w:t xml:space="preserve">we are His people and </w:t>
             </w:r>
             <w:r>
               <w:t xml:space="preserve">the </w:t>
@@ -695,49 +717,62 @@
         </w:tc>
         <w:tc>
           <w:tcPr>
-            <w:tcW w:w="626" w:type="pct"/>
-          </w:tcPr>
-          <w:p>
-            <w:r>
-              <w:t>Know that the Lord He is God: He has created us, and not we</w:t>
-            </w:r>
-            <w:proofErr w:type="gramStart"/>
-            <w:r>
-              <w:t>;</w:t>
-            </w:r>
-            <w:proofErr w:type="gramEnd"/>
-            <w:r>
-              <w:t xml:space="preserve"> for we are His people, and the sheep of His fold.</w:t>
-            </w:r>
-          </w:p>
-        </w:tc>
-        <w:tc>
-          <w:tcPr>
-            <w:tcW w:w="615" w:type="pct"/>
+            <w:tcW w:w="388" w:type="pct"/>
+          </w:tcPr>
+          <w:p>
+            <w:r>
+              <w:t xml:space="preserve">Know that the Lord He is God: He hath created us and not we. For we are His </w:t>
+            </w:r>
+            <w:r>
+              <w:rPr>
+                <w:i/>
+              </w:rPr>
+              <w:t>people</w:t>
+            </w:r>
+            <w:r>
+              <w:t xml:space="preserve"> and the sheep of His fold.</w:t>
+            </w:r>
+          </w:p>
+        </w:tc>
+        <w:tc>
+          <w:tcPr>
+            <w:tcW w:w="388" w:type="pct"/>
+          </w:tcPr>
+          <w:p>
+            <w:r>
+              <w:t>Know that the Lord, He is God: He has created us, and not we; for we are His people, and the sheep of His fold.</w:t>
+            </w:r>
+          </w:p>
+        </w:tc>
+        <w:tc>
+          <w:tcPr>
+            <w:tcW w:w="529" w:type="pct"/>
+          </w:tcPr>
+          <w:p>
+            <w:r>
+              <w:t>Know that the Lord He is God: He has created us, and not we; for we are His people, and the sheep of His fold.</w:t>
+            </w:r>
+          </w:p>
+        </w:tc>
+        <w:tc>
+          <w:tcPr>
+            <w:tcW w:w="519" w:type="pct"/>
           </w:tcPr>
           <w:p/>
         </w:tc>
         <w:tc>
           <w:tcPr>
-            <w:tcW w:w="621" w:type="pct"/>
-          </w:tcPr>
-          <w:p>
-            <w:r>
-              <w:t xml:space="preserve">Know ye, that the Lord, He is our God; </w:t>
-            </w:r>
-            <w:proofErr w:type="gramStart"/>
-            <w:r>
-              <w:t>it is He that hath made us, and not we ourselves, for we are His people, and the sheep of His pasture</w:t>
-            </w:r>
-            <w:proofErr w:type="gramEnd"/>
-            <w:r>
-              <w:t>.</w:t>
-            </w:r>
-          </w:p>
-        </w:tc>
-        <w:tc>
-          <w:tcPr>
-            <w:tcW w:w="632" w:type="pct"/>
+            <w:tcW w:w="525" w:type="pct"/>
+          </w:tcPr>
+          <w:p>
+            <w:r>
+              <w:t>Know ye, that the Lord, He is our God; it is He that hath made us, and not we ourselves, for we are His people, and the sheep of His pasture.</w:t>
+            </w:r>
+          </w:p>
+        </w:tc>
+        <w:tc>
+          <w:tcPr>
+            <w:tcW w:w="534" w:type="pct"/>
           </w:tcPr>
           <w:p>
             <w:pPr>
@@ -767,19 +802,14 @@
             <w:pPr>
               <w:pStyle w:val="EngIndEnd"/>
             </w:pPr>
-            <w:proofErr w:type="gramStart"/>
-            <w:r>
-              <w:t>and</w:t>
-            </w:r>
-            <w:proofErr w:type="gramEnd"/>
-            <w:r>
-              <w:t xml:space="preserve"> sheep of his pasture.</w:t>
-            </w:r>
-          </w:p>
-        </w:tc>
-        <w:tc>
-          <w:tcPr>
-            <w:tcW w:w="632" w:type="pct"/>
+            <w:r>
+              <w:t>and sheep of his pasture.</w:t>
+            </w:r>
+          </w:p>
+        </w:tc>
+        <w:tc>
+          <w:tcPr>
+            <w:tcW w:w="534" w:type="pct"/>
           </w:tcPr>
           <w:p>
             <w:pPr>
@@ -792,7 +822,7 @@
         </w:tc>
         <w:tc>
           <w:tcPr>
-            <w:tcW w:w="632" w:type="pct"/>
+            <w:tcW w:w="533" w:type="pct"/>
           </w:tcPr>
           <w:p>
             <w:pPr>
@@ -868,13 +898,14 @@
       <w:tr>
         <w:tc>
           <w:tcPr>
-            <w:tcW w:w="629" w:type="pct"/>
+            <w:tcW w:w="532" w:type="pct"/>
           </w:tcPr>
           <w:p>
             <w:pPr>
               <w:pStyle w:val="EnglishHangNoCoptic"/>
             </w:pPr>
             <w:r>
+              <w:lastRenderedPageBreak/>
               <w:t>4 Enter His gates with thanksgiving</w:t>
             </w:r>
           </w:p>
@@ -892,16 +923,8 @@
               <w:pStyle w:val="EnglishHangEndNoCoptic"/>
             </w:pPr>
             <w:r>
-              <w:lastRenderedPageBreak/>
               <w:tab/>
-            </w:r>
-            <w:proofErr w:type="gramStart"/>
-            <w:r>
-              <w:t>give</w:t>
-            </w:r>
-            <w:proofErr w:type="gramEnd"/>
-            <w:r>
-              <w:t xml:space="preserve"> thanks to Him and praise His name.</w:t>
+              <w:t>give thanks to Him and praise His name.</w:t>
             </w:r>
           </w:p>
           <w:p>
@@ -912,14 +935,13 @@
         </w:tc>
         <w:tc>
           <w:tcPr>
-            <w:tcW w:w="613" w:type="pct"/>
+            <w:tcW w:w="518" w:type="pct"/>
           </w:tcPr>
           <w:p>
             <w:pPr>
               <w:pStyle w:val="EnglishHangNoCoptic"/>
             </w:pPr>
             <w:r>
-              <w:lastRenderedPageBreak/>
               <w:t xml:space="preserve">4 Enter His gates with </w:t>
             </w:r>
             <w:r>
@@ -955,131 +977,160 @@
               <w:pStyle w:val="EnglishHangEndNoCoptic"/>
             </w:pPr>
             <w:r>
-              <w:lastRenderedPageBreak/>
               <w:tab/>
             </w:r>
+            <w:r>
+              <w:t>confess</w:t>
+            </w:r>
+            <w:r>
+              <w:t xml:space="preserve"> Him</w:t>
+            </w:r>
+            <w:r>
+              <w:t>;</w:t>
+            </w:r>
+            <w:r>
+              <w:t xml:space="preserve"> </w:t>
+            </w:r>
+            <w:r>
+              <w:t>praise His N</w:t>
+            </w:r>
+            <w:r>
+              <w:t>ame.</w:t>
+            </w:r>
+          </w:p>
+          <w:p>
+            <w:pPr>
+              <w:pStyle w:val="EngIndEnd"/>
+            </w:pPr>
+          </w:p>
+        </w:tc>
+        <w:tc>
+          <w:tcPr>
+            <w:tcW w:w="388" w:type="pct"/>
+          </w:tcPr>
+          <w:p>
             <w:proofErr w:type="gramStart"/>
             <w:r>
-              <w:t>confess</w:t>
+              <w:t>Enter into</w:t>
             </w:r>
             <w:proofErr w:type="gramEnd"/>
             <w:r>
-              <w:t xml:space="preserve"> Him</w:t>
-            </w:r>
-            <w:r>
-              <w:t>;</w:t>
-            </w:r>
-            <w:r>
-              <w:t xml:space="preserve"> </w:t>
-            </w:r>
-            <w:r>
-              <w:t>praise His N</w:t>
-            </w:r>
-            <w:r>
-              <w:t>ame.</w:t>
-            </w:r>
-          </w:p>
+              <w:t xml:space="preserve"> His </w:t>
+            </w:r>
+            <w:r>
+              <w:rPr>
+                <w:i/>
+              </w:rPr>
+              <w:t>gates</w:t>
+            </w:r>
+            <w:r>
+              <w:t xml:space="preserve"> with confession and into His </w:t>
+            </w:r>
+            <w:r>
+              <w:rPr>
+                <w:i/>
+              </w:rPr>
+              <w:t>courts</w:t>
+            </w:r>
+            <w:r>
+              <w:t xml:space="preserve"> with blessings. Confess Him and praise His Name,</w:t>
+            </w:r>
+          </w:p>
+        </w:tc>
+        <w:tc>
+          <w:tcPr>
+            <w:tcW w:w="388" w:type="pct"/>
+          </w:tcPr>
+          <w:p>
+            <w:proofErr w:type="gramStart"/>
+            <w:r>
+              <w:t>Enter into</w:t>
+            </w:r>
+            <w:proofErr w:type="gramEnd"/>
+            <w:r>
+              <w:t xml:space="preserve"> His gates with confession, and into His courts with blessings. Confess Him and praise His name,</w:t>
+            </w:r>
+          </w:p>
+        </w:tc>
+        <w:tc>
+          <w:tcPr>
+            <w:tcW w:w="529" w:type="pct"/>
+          </w:tcPr>
+          <w:p>
+            <w:r>
+              <w:t xml:space="preserve">Enter into His gates with confession, and into His courts with praise: confess to </w:t>
+            </w:r>
+            <w:proofErr w:type="gramStart"/>
+            <w:r>
+              <w:t>Him, and</w:t>
+            </w:r>
+            <w:proofErr w:type="gramEnd"/>
+            <w:r>
+              <w:t xml:space="preserve"> bless His Name.</w:t>
+            </w:r>
+          </w:p>
+        </w:tc>
+        <w:tc>
+          <w:tcPr>
+            <w:tcW w:w="519" w:type="pct"/>
+          </w:tcPr>
+          <w:p/>
+        </w:tc>
+        <w:tc>
+          <w:tcPr>
+            <w:tcW w:w="525" w:type="pct"/>
+          </w:tcPr>
+          <w:p>
+            <w:r>
+              <w:t>Enter into His gates with thanksgiving, and into His courts with praise; be thankful unto Him, and praise His Name.</w:t>
+            </w:r>
+          </w:p>
+        </w:tc>
+        <w:tc>
+          <w:tcPr>
+            <w:tcW w:w="534" w:type="pct"/>
+          </w:tcPr>
           <w:p>
             <w:pPr>
               <w:pStyle w:val="EngIndEnd"/>
             </w:pPr>
-          </w:p>
-        </w:tc>
-        <w:tc>
-          <w:tcPr>
-            <w:tcW w:w="626" w:type="pct"/>
-          </w:tcPr>
-          <w:p>
-            <w:r>
-              <w:lastRenderedPageBreak/>
-              <w:t xml:space="preserve">Enter into His gates with confession, </w:t>
-            </w:r>
-            <w:r>
-              <w:lastRenderedPageBreak/>
-              <w:t>and into His courts with praise: confess to Him, and bless His Name.</w:t>
-            </w:r>
-          </w:p>
-        </w:tc>
-        <w:tc>
-          <w:tcPr>
-            <w:tcW w:w="615" w:type="pct"/>
-          </w:tcPr>
-          <w:p/>
-        </w:tc>
-        <w:tc>
-          <w:tcPr>
-            <w:tcW w:w="621" w:type="pct"/>
-          </w:tcPr>
-          <w:p>
-            <w:r>
-              <w:t xml:space="preserve">Enter into His gates with </w:t>
-            </w:r>
-            <w:r>
-              <w:lastRenderedPageBreak/>
-              <w:t>thanksgiving, and into His courts with praise; be thankful unto Him, and praise His Name.</w:t>
-            </w:r>
-          </w:p>
-        </w:tc>
-        <w:tc>
-          <w:tcPr>
-            <w:tcW w:w="632" w:type="pct"/>
-          </w:tcPr>
+            <w:r>
+              <w:t>Enter into his gates with acknowledgment,</w:t>
+            </w:r>
+          </w:p>
           <w:p>
             <w:pPr>
               <w:pStyle w:val="EngIndEnd"/>
             </w:pPr>
             <w:r>
-              <w:lastRenderedPageBreak/>
-              <w:t xml:space="preserve">Enter into his gates with </w:t>
-            </w:r>
-            <w:r>
-              <w:lastRenderedPageBreak/>
-              <w:t>acknowledgment,</w:t>
+              <w:t>into his courts with hymns.</w:t>
             </w:r>
           </w:p>
           <w:p>
             <w:pPr>
               <w:pStyle w:val="EngIndEnd"/>
             </w:pPr>
-            <w:proofErr w:type="gramStart"/>
-            <w:r>
-              <w:t>into</w:t>
-            </w:r>
-            <w:proofErr w:type="gramEnd"/>
-            <w:r>
-              <w:t xml:space="preserve"> his courts with hymns.</w:t>
-            </w:r>
-          </w:p>
+            <w:r>
+              <w:t>Acknowledge him; praise his name,</w:t>
+            </w:r>
+          </w:p>
+        </w:tc>
+        <w:tc>
+          <w:tcPr>
+            <w:tcW w:w="534" w:type="pct"/>
+          </w:tcPr>
           <w:p>
             <w:pPr>
               <w:pStyle w:val="EngIndEnd"/>
             </w:pPr>
             <w:r>
-              <w:t>Acknowledge him; praise his name,</w:t>
-            </w:r>
-          </w:p>
-        </w:tc>
-        <w:tc>
-          <w:tcPr>
-            <w:tcW w:w="632" w:type="pct"/>
-          </w:tcPr>
-          <w:p>
-            <w:pPr>
-              <w:pStyle w:val="EngIndEnd"/>
-            </w:pPr>
-            <w:r>
-              <w:lastRenderedPageBreak/>
-              <w:t xml:space="preserve">Enter into his gates with </w:t>
-            </w:r>
-            <w:r>
-              <w:lastRenderedPageBreak/>
-              <w:t>thanksgiving, and his courts with hymns; give thanks to him, praise his name.</w:t>
-            </w:r>
-          </w:p>
-        </w:tc>
-        <w:tc>
-          <w:tcPr>
-            <w:tcW w:w="632" w:type="pct"/>
+              <w:t>Enter into his gates with thanksgiving, and his courts with hymns; give thanks to him, praise his name.</w:t>
+            </w:r>
+          </w:p>
+        </w:tc>
+        <w:tc>
+          <w:tcPr>
+            <w:tcW w:w="533" w:type="pct"/>
           </w:tcPr>
           <w:p>
             <w:pPr>
@@ -1101,7 +1152,6 @@
                 <w:szCs w:val="24"/>
                 <w:shd w:val="clear" w:color="auto" w:fill="FFFFFF"/>
               </w:rPr>
-              <w:lastRenderedPageBreak/>
               <w:t>Enter into His gates with thanksgiving</w:t>
             </w:r>
           </w:p>
@@ -1125,7 +1175,6 @@
                 <w:szCs w:val="24"/>
                 <w:shd w:val="clear" w:color="auto" w:fill="FFFFFF"/>
               </w:rPr>
-              <w:lastRenderedPageBreak/>
               <w:t>And into His courts with hymns;</w:t>
             </w:r>
           </w:p>
@@ -1157,14 +1206,13 @@
       <w:tr>
         <w:tc>
           <w:tcPr>
-            <w:tcW w:w="629" w:type="pct"/>
+            <w:tcW w:w="532" w:type="pct"/>
           </w:tcPr>
           <w:p>
             <w:pPr>
               <w:pStyle w:val="EnglishHangNoCoptic"/>
             </w:pPr>
             <w:r>
-              <w:lastRenderedPageBreak/>
               <w:t>5 For the Lord is good, His mercy is eternal;</w:t>
             </w:r>
           </w:p>
@@ -1174,14 +1222,7 @@
             </w:pPr>
             <w:r>
               <w:tab/>
-            </w:r>
-            <w:proofErr w:type="gramStart"/>
-            <w:r>
-              <w:t>and</w:t>
-            </w:r>
-            <w:proofErr w:type="gramEnd"/>
-            <w:r>
-              <w:t xml:space="preserve"> His truth continues from generation to generation.</w:t>
+              <w:t>and His truth continues from generation to generation.</w:t>
             </w:r>
           </w:p>
           <w:p>
@@ -1192,7 +1233,7 @@
         </w:tc>
         <w:tc>
           <w:tcPr>
-            <w:tcW w:w="613" w:type="pct"/>
+            <w:tcW w:w="518" w:type="pct"/>
           </w:tcPr>
           <w:p>
             <w:pPr>
@@ -1214,14 +1255,7 @@
             </w:pPr>
             <w:r>
               <w:tab/>
-            </w:r>
-            <w:proofErr w:type="gramStart"/>
-            <w:r>
-              <w:t>and</w:t>
-            </w:r>
-            <w:proofErr w:type="gramEnd"/>
-            <w:r>
-              <w:t xml:space="preserve"> His truth </w:t>
+              <w:t xml:space="preserve">and His truth </w:t>
             </w:r>
             <w:r>
               <w:t>is</w:t>
@@ -1238,7 +1272,44 @@
         </w:tc>
         <w:tc>
           <w:tcPr>
-            <w:tcW w:w="626" w:type="pct"/>
+            <w:tcW w:w="388" w:type="pct"/>
+          </w:tcPr>
+          <w:p>
+            <w:r>
+              <w:t xml:space="preserve">For </w:t>
+            </w:r>
+            <w:r>
+              <w:rPr>
+                <w:i/>
+              </w:rPr>
+              <w:t>gracious</w:t>
+            </w:r>
+            <w:r>
+              <w:t xml:space="preserve"> is the Lord, for His mercy is unto age, and His truth is from generation to generation.</w:t>
+            </w:r>
+          </w:p>
+        </w:tc>
+        <w:tc>
+          <w:tcPr>
+            <w:tcW w:w="388" w:type="pct"/>
+          </w:tcPr>
+          <w:p>
+            <w:r>
+              <w:t xml:space="preserve">for the Lord is gracious, for His mercy is forever, and His truth is from generation to generation. </w:t>
+            </w:r>
+            <w:r>
+              <w:rPr>
+                <w:i/>
+              </w:rPr>
+              <w:t>Alleluia.</w:t>
+            </w:r>
+            <w:bookmarkStart w:id="0" w:name="_GoBack"/>
+            <w:bookmarkEnd w:id="0"/>
+          </w:p>
+        </w:tc>
+        <w:tc>
+          <w:tcPr>
+            <w:tcW w:w="529" w:type="pct"/>
           </w:tcPr>
           <w:p>
             <w:r>
@@ -1248,31 +1319,23 @@
         </w:tc>
         <w:tc>
           <w:tcPr>
-            <w:tcW w:w="615" w:type="pct"/>
+            <w:tcW w:w="519" w:type="pct"/>
           </w:tcPr>
           <w:p/>
         </w:tc>
         <w:tc>
           <w:tcPr>
-            <w:tcW w:w="621" w:type="pct"/>
-          </w:tcPr>
-          <w:p>
-            <w:r>
-              <w:t>For the Lord is gracious</w:t>
-            </w:r>
-            <w:proofErr w:type="gramStart"/>
-            <w:r>
-              <w:t>;</w:t>
-            </w:r>
-            <w:proofErr w:type="gramEnd"/>
-            <w:r>
-              <w:t xml:space="preserve"> His mercy is everlasting, and His truth even from generation to generation.</w:t>
-            </w:r>
-          </w:p>
-        </w:tc>
-        <w:tc>
-          <w:tcPr>
-            <w:tcW w:w="632" w:type="pct"/>
+            <w:tcW w:w="525" w:type="pct"/>
+          </w:tcPr>
+          <w:p>
+            <w:r>
+              <w:t>For the Lord is gracious; His mercy is everlasting, and His truth even from generation to generation.</w:t>
+            </w:r>
+          </w:p>
+        </w:tc>
+        <w:tc>
+          <w:tcPr>
+            <w:tcW w:w="534" w:type="pct"/>
           </w:tcPr>
           <w:p>
             <w:pPr>
@@ -1294,19 +1357,14 @@
             <w:pPr>
               <w:pStyle w:val="EngIndEnd"/>
             </w:pPr>
-            <w:proofErr w:type="gramStart"/>
-            <w:r>
-              <w:t>and</w:t>
-            </w:r>
-            <w:proofErr w:type="gramEnd"/>
-            <w:r>
-              <w:t xml:space="preserve"> to generation and generation is his truth.</w:t>
-            </w:r>
-          </w:p>
-        </w:tc>
-        <w:tc>
-          <w:tcPr>
-            <w:tcW w:w="632" w:type="pct"/>
+            <w:r>
+              <w:t>and to generation and generation is his truth.</w:t>
+            </w:r>
+          </w:p>
+        </w:tc>
+        <w:tc>
+          <w:tcPr>
+            <w:tcW w:w="534" w:type="pct"/>
           </w:tcPr>
           <w:p>
             <w:pPr>
@@ -1316,12 +1374,10 @@
               <w:t xml:space="preserve">For the Lord is good, his mercy is </w:t>
             </w:r>
             <w:proofErr w:type="spellStart"/>
-            <w:proofErr w:type="gramStart"/>
             <w:r>
               <w:t>for ever</w:t>
             </w:r>
             <w:proofErr w:type="spellEnd"/>
-            <w:proofErr w:type="gramEnd"/>
             <w:r>
               <w:t xml:space="preserve">; and his truth </w:t>
             </w:r>
@@ -1338,7 +1394,7 @@
         </w:tc>
         <w:tc>
           <w:tcPr>
-            <w:tcW w:w="632" w:type="pct"/>
+            <w:tcW w:w="533" w:type="pct"/>
           </w:tcPr>
           <w:p>
             <w:pPr>
@@ -1375,7 +1431,6 @@
                 <w:shd w:val="clear" w:color="auto" w:fill="FFFFFF"/>
               </w:rPr>
             </w:pPr>
-            <w:proofErr w:type="gramStart"/>
             <w:r>
               <w:rPr>
                 <w:rFonts w:ascii="Tahoma" w:eastAsia="Times New Roman" w:hAnsi="Tahoma" w:cs="Tahoma"/>
@@ -1384,18 +1439,7 @@
                 <w:szCs w:val="24"/>
                 <w:shd w:val="clear" w:color="auto" w:fill="FFFFFF"/>
               </w:rPr>
-              <w:t>And</w:t>
-            </w:r>
-            <w:proofErr w:type="gramEnd"/>
-            <w:r>
-              <w:rPr>
-                <w:rFonts w:ascii="Tahoma" w:eastAsia="Times New Roman" w:hAnsi="Tahoma" w:cs="Tahoma"/>
-                <w:color w:val="2E1308"/>
-                <w:sz w:val="24"/>
-                <w:szCs w:val="24"/>
-                <w:shd w:val="clear" w:color="auto" w:fill="FFFFFF"/>
-              </w:rPr>
-              <w:t xml:space="preserve"> His truth is from generation to generation.</w:t>
+              <w:t>And His truth is from generation to generation.</w:t>
             </w:r>
           </w:p>
         </w:tc>
@@ -1418,7 +1462,7 @@
 </file>
 
 <file path=word/endnotes.xml><?xml version="1.0" encoding="utf-8"?>
-<w:endnotes xmlns:wpc="http://schemas.microsoft.com/office/word/2010/wordprocessingCanvas" xmlns:mc="http://schemas.openxmlformats.org/markup-compatibility/2006" xmlns:o="urn:schemas-microsoft-com:office:office" xmlns:r="http://schemas.openxmlformats.org/officeDocument/2006/relationships" xmlns:m="http://schemas.openxmlformats.org/officeDocument/2006/math" xmlns:v="urn:schemas-microsoft-com:vml" xmlns:wp14="http://schemas.microsoft.com/office/word/2010/wordprocessingDrawing" xmlns:wp="http://schemas.openxmlformats.org/drawingml/2006/wordprocessingDrawing" xmlns:w10="urn:schemas-microsoft-com:office:word" xmlns:w="http://schemas.openxmlformats.org/wordprocessingml/2006/main" xmlns:w14="http://schemas.microsoft.com/office/word/2010/wordml" xmlns:wpg="http://schemas.microsoft.com/office/word/2010/wordprocessingGroup" xmlns:wpi="http://schemas.microsoft.com/office/word/2010/wordprocessingInk" xmlns:wne="http://schemas.microsoft.com/office/word/2006/wordml" xmlns:wps="http://schemas.microsoft.com/office/word/2010/wordprocessingShape" mc:Ignorable="w14 wp14">
+<w:endnotes xmlns:wpc="http://schemas.microsoft.com/office/word/2010/wordprocessingCanvas" xmlns:cx="http://schemas.microsoft.com/office/drawing/2014/chartex" xmlns:cx1="http://schemas.microsoft.com/office/drawing/2015/9/8/chartex" xmlns:cx2="http://schemas.microsoft.com/office/drawing/2015/10/21/chartex" xmlns:cx3="http://schemas.microsoft.com/office/drawing/2016/5/9/chartex" xmlns:cx4="http://schemas.microsoft.com/office/drawing/2016/5/10/chartex" xmlns:cx5="http://schemas.microsoft.com/office/drawing/2016/5/11/chartex" xmlns:cx6="http://schemas.microsoft.com/office/drawing/2016/5/12/chartex" xmlns:cx7="http://schemas.microsoft.com/office/drawing/2016/5/13/chartex" xmlns:cx8="http://schemas.microsoft.com/office/drawing/2016/5/14/chartex" xmlns:mc="http://schemas.openxmlformats.org/markup-compatibility/2006" xmlns:aink="http://schemas.microsoft.com/office/drawing/2016/ink" xmlns:am3d="http://schemas.microsoft.com/office/drawing/2017/model3d" xmlns:o="urn:schemas-microsoft-com:office:office" xmlns:r="http://schemas.openxmlformats.org/officeDocument/2006/relationships" xmlns:m="http://schemas.openxmlformats.org/officeDocument/2006/math" xmlns:v="urn:schemas-microsoft-com:vml" xmlns:wp14="http://schemas.microsoft.com/office/word/2010/wordprocessingDrawing" xmlns:wp="http://schemas.openxmlformats.org/drawingml/2006/wordprocessingDrawing" xmlns:w10="urn:schemas-microsoft-com:office:word" xmlns:w="http://schemas.openxmlformats.org/wordprocessingml/2006/main" xmlns:w14="http://schemas.microsoft.com/office/word/2010/wordml" xmlns:w15="http://schemas.microsoft.com/office/word/2012/wordml" xmlns:w16cid="http://schemas.microsoft.com/office/word/2016/wordml/cid" xmlns:w16se="http://schemas.microsoft.com/office/word/2015/wordml/symex" xmlns:wpg="http://schemas.microsoft.com/office/word/2010/wordprocessingGroup" xmlns:wpi="http://schemas.microsoft.com/office/word/2010/wordprocessingInk" xmlns:wne="http://schemas.microsoft.com/office/word/2006/wordml" xmlns:wps="http://schemas.microsoft.com/office/word/2010/wordprocessingShape" mc:Ignorable="w14 w15 w16se w16cid wp14">
   <w:endnote w:type="separator" w:id="-1">
     <w:p>
       <w:pPr>
@@ -1443,7 +1487,7 @@
 </file>
 
 <file path=word/footnotes.xml><?xml version="1.0" encoding="utf-8"?>
-<w:footnotes xmlns:wpc="http://schemas.microsoft.com/office/word/2010/wordprocessingCanvas" xmlns:mc="http://schemas.openxmlformats.org/markup-compatibility/2006" xmlns:o="urn:schemas-microsoft-com:office:office" xmlns:r="http://schemas.openxmlformats.org/officeDocument/2006/relationships" xmlns:m="http://schemas.openxmlformats.org/officeDocument/2006/math" xmlns:v="urn:schemas-microsoft-com:vml" xmlns:wp14="http://schemas.microsoft.com/office/word/2010/wordprocessingDrawing" xmlns:wp="http://schemas.openxmlformats.org/drawingml/2006/wordprocessingDrawing" xmlns:w10="urn:schemas-microsoft-com:office:word" xmlns:w="http://schemas.openxmlformats.org/wordprocessingml/2006/main" xmlns:w14="http://schemas.microsoft.com/office/word/2010/wordml" xmlns:wpg="http://schemas.microsoft.com/office/word/2010/wordprocessingGroup" xmlns:wpi="http://schemas.microsoft.com/office/word/2010/wordprocessingInk" xmlns:wne="http://schemas.microsoft.com/office/word/2006/wordml" xmlns:wps="http://schemas.microsoft.com/office/word/2010/wordprocessingShape" mc:Ignorable="w14 wp14">
+<w:footnotes xmlns:wpc="http://schemas.microsoft.com/office/word/2010/wordprocessingCanvas" xmlns:cx="http://schemas.microsoft.com/office/drawing/2014/chartex" xmlns:cx1="http://schemas.microsoft.com/office/drawing/2015/9/8/chartex" xmlns:cx2="http://schemas.microsoft.com/office/drawing/2015/10/21/chartex" xmlns:cx3="http://schemas.microsoft.com/office/drawing/2016/5/9/chartex" xmlns:cx4="http://schemas.microsoft.com/office/drawing/2016/5/10/chartex" xmlns:cx5="http://schemas.microsoft.com/office/drawing/2016/5/11/chartex" xmlns:cx6="http://schemas.microsoft.com/office/drawing/2016/5/12/chartex" xmlns:cx7="http://schemas.microsoft.com/office/drawing/2016/5/13/chartex" xmlns:cx8="http://schemas.microsoft.com/office/drawing/2016/5/14/chartex" xmlns:mc="http://schemas.openxmlformats.org/markup-compatibility/2006" xmlns:aink="http://schemas.microsoft.com/office/drawing/2016/ink" xmlns:am3d="http://schemas.microsoft.com/office/drawing/2017/model3d" xmlns:o="urn:schemas-microsoft-com:office:office" xmlns:r="http://schemas.openxmlformats.org/officeDocument/2006/relationships" xmlns:m="http://schemas.openxmlformats.org/officeDocument/2006/math" xmlns:v="urn:schemas-microsoft-com:vml" xmlns:wp14="http://schemas.microsoft.com/office/word/2010/wordprocessingDrawing" xmlns:wp="http://schemas.openxmlformats.org/drawingml/2006/wordprocessingDrawing" xmlns:w10="urn:schemas-microsoft-com:office:word" xmlns:w="http://schemas.openxmlformats.org/wordprocessingml/2006/main" xmlns:w14="http://schemas.microsoft.com/office/word/2010/wordml" xmlns:w15="http://schemas.microsoft.com/office/word/2012/wordml" xmlns:w16cid="http://schemas.microsoft.com/office/word/2016/wordml/cid" xmlns:w16se="http://schemas.microsoft.com/office/word/2015/wordml/symex" xmlns:wpg="http://schemas.microsoft.com/office/word/2010/wordprocessingGroup" xmlns:wpi="http://schemas.microsoft.com/office/word/2010/wordprocessingInk" xmlns:wne="http://schemas.microsoft.com/office/word/2006/wordml" xmlns:wps="http://schemas.microsoft.com/office/word/2010/wordprocessingShape" mc:Ignorable="w14 w15 w16se w16cid wp14">
   <w:footnote w:type="separator" w:id="-1">
     <w:p>
       <w:pPr>
@@ -1476,13 +1520,7 @@
         <w:footnoteRef/>
       </w:r>
       <w:r>
-        <w:t xml:space="preserve"> [JS] as in “acknowledging”, or “thankfully confessing Him with praise”, not “confes</w:t>
-      </w:r>
-      <w:r>
-        <w:t>s</w:t>
-      </w:r>
-      <w:r>
-        <w:t>ing sins”</w:t>
+        <w:t xml:space="preserve"> [JS] as in “acknowledging”, or “thankfully confessing Him with praise”, not “confessing sins”</w:t>
       </w:r>
     </w:p>
   </w:footnote>
@@ -1514,20 +1552,15 @@
         <w:footnoteRef/>
       </w:r>
       <w:r>
-        <w:t xml:space="preserve"> </w:t>
+        <w:t xml:space="preserve"> [JS] not confession of sins, but confessing Him, with thanksgiving and praise.</w:t>
       </w:r>
-      <w:proofErr w:type="gramStart"/>
-      <w:r>
-        <w:t>[JS] not confession of sins, but confessing Him, with thanksgiving and praise.</w:t>
-      </w:r>
-      <w:proofErr w:type="gramEnd"/>
     </w:p>
   </w:footnote>
 </w:footnotes>
 </file>
 
 <file path=word/styles.xml><?xml version="1.0" encoding="utf-8"?>
-<w:styles xmlns:mc="http://schemas.openxmlformats.org/markup-compatibility/2006" xmlns:r="http://schemas.openxmlformats.org/officeDocument/2006/relationships" xmlns:w="http://schemas.openxmlformats.org/wordprocessingml/2006/main" xmlns:w14="http://schemas.microsoft.com/office/word/2010/wordml" mc:Ignorable="w14">
+<w:styles xmlns:mc="http://schemas.openxmlformats.org/markup-compatibility/2006" xmlns:r="http://schemas.openxmlformats.org/officeDocument/2006/relationships" xmlns:w="http://schemas.openxmlformats.org/wordprocessingml/2006/main" xmlns:w14="http://schemas.microsoft.com/office/word/2010/wordml" xmlns:w15="http://schemas.microsoft.com/office/word/2012/wordml" xmlns:w16cid="http://schemas.microsoft.com/office/word/2016/wordml/cid" xmlns:w16se="http://schemas.microsoft.com/office/word/2015/wordml/symex" mc:Ignorable="w14 w15 w16se w16cid">
   <w:docDefaults>
     <w:rPrDefault>
       <w:rPr>
@@ -1543,989 +1576,382 @@
       </w:pPr>
     </w:pPrDefault>
   </w:docDefaults>
-  <w:latentStyles w:defLockedState="0" w:defUIPriority="99" w:defSemiHidden="1" w:defUnhideWhenUsed="1" w:defQFormat="0" w:count="267">
-    <w:lsdException w:name="Normal" w:semiHidden="0" w:uiPriority="0" w:unhideWhenUsed="0" w:qFormat="1"/>
-    <w:lsdException w:name="heading 1" w:semiHidden="0" w:uiPriority="9" w:unhideWhenUsed="0" w:qFormat="1"/>
-    <w:lsdException w:name="heading 2" w:uiPriority="9" w:qFormat="1"/>
-    <w:lsdException w:name="heading 3" w:uiPriority="9" w:qFormat="1"/>
-    <w:lsdException w:name="heading 4" w:uiPriority="9" w:qFormat="1"/>
-    <w:lsdException w:name="heading 5" w:uiPriority="9" w:qFormat="1"/>
-    <w:lsdException w:name="heading 6" w:uiPriority="9" w:qFormat="1"/>
-    <w:lsdException w:name="heading 7" w:uiPriority="9" w:qFormat="1"/>
-    <w:lsdException w:name="heading 8" w:uiPriority="9" w:qFormat="1"/>
-    <w:lsdException w:name="heading 9" w:uiPriority="9" w:qFormat="1"/>
-    <w:lsdException w:name="toc 1" w:uiPriority="39"/>
-    <w:lsdException w:name="toc 2" w:uiPriority="39"/>
-    <w:lsdException w:name="toc 3" w:uiPriority="39"/>
-    <w:lsdException w:name="toc 4" w:uiPriority="39"/>
-    <w:lsdException w:name="toc 5" w:uiPriority="39"/>
-    <w:lsdException w:name="toc 6" w:uiPriority="39"/>
-    <w:lsdException w:name="toc 7" w:uiPriority="39"/>
-    <w:lsdException w:name="toc 8" w:uiPriority="39"/>
-    <w:lsdException w:name="toc 9" w:uiPriority="39"/>
-    <w:lsdException w:name="annotation text" w:uiPriority="0"/>
-    <w:lsdException w:name="caption" w:uiPriority="35" w:qFormat="1"/>
-    <w:lsdException w:name="annotation reference" w:uiPriority="0"/>
-    <w:lsdException w:name="Title" w:semiHidden="0" w:uiPriority="10" w:unhideWhenUsed="0" w:qFormat="1"/>
-    <w:lsdException w:name="Default Paragraph Font" w:uiPriority="1"/>
-    <w:lsdException w:name="Subtitle" w:semiHidden="0" w:uiPriority="11" w:unhideWhenUsed="0" w:qFormat="1"/>
-    <w:lsdException w:name="Strong" w:semiHidden="0" w:uiPriority="22" w:unhideWhenUsed="0" w:qFormat="1"/>
-    <w:lsdException w:name="Emphasis" w:semiHidden="0" w:uiPriority="20" w:unhideWhenUsed="0" w:qFormat="1"/>
-    <w:lsdException w:name="Table Grid" w:semiHidden="0" w:uiPriority="59" w:unhideWhenUsed="0"/>
-    <w:lsdException w:name="Placeholder Text" w:unhideWhenUsed="0"/>
-    <w:lsdException w:name="No Spacing" w:semiHidden="0" w:uiPriority="1" w:unhideWhenUsed="0" w:qFormat="1"/>
-    <w:lsdException w:name="Light Shading" w:semiHidden="0" w:uiPriority="60" w:unhideWhenUsed="0"/>
-    <w:lsdException w:name="Light List" w:semiHidden="0" w:uiPriority="61" w:unhideWhenUsed="0"/>
-    <w:lsdException w:name="Light Grid" w:semiHidden="0" w:uiPriority="62" w:unhideWhenUsed="0"/>
-    <w:lsdException w:name="Medium Shading 1" w:semiHidden="0" w:uiPriority="63" w:unhideWhenUsed="0"/>
-    <w:lsdException w:name="Medium Shading 2" w:semiHidden="0" w:uiPriority="64" w:unhideWhenUsed="0"/>
-    <w:lsdException w:name="Medium List 1" w:semiHidden="0" w:uiPriority="65" w:unhideWhenUsed="0"/>
-    <w:lsdException w:name="Medium List 2" w:semiHidden="0" w:uiPriority="66" w:unhideWhenUsed="0"/>
-    <w:lsdException w:name="Medium Grid 1" w:semiHidden="0" w:uiPriority="67" w:unhideWhenUsed="0"/>
-    <w:lsdException w:name="Medium Grid 2" w:semiHidden="0" w:uiPriority="68" w:unhideWhenUsed="0"/>
-    <w:lsdException w:name="Medium Grid 3" w:semiHidden="0" w:uiPriority="69" w:unhideWhenUsed="0"/>
-    <w:lsdException w:name="Dark List" w:semiHidden="0" w:uiPriority="70" w:unhideWhenUsed="0"/>
-    <w:lsdException w:name="Colorful Shading" w:semiHidden="0" w:uiPriority="71" w:unhideWhenUsed="0"/>
-    <w:lsdException w:name="Colorful List" w:semiHidden="0" w:uiPriority="72" w:unhideWhenUsed="0"/>
-    <w:lsdException w:name="Colorful Grid" w:semiHidden="0" w:uiPriority="73" w:unhideWhenUsed="0"/>
-    <w:lsdException w:name="Light Shading Accent 1" w:semiHidden="0" w:uiPriority="60" w:unhideWhenUsed="0"/>
-    <w:lsdException w:name="Light List Accent 1" w:semiHidden="0" w:uiPriority="61" w:unhideWhenUsed="0"/>
-    <w:lsdException w:name="Light Grid Accent 1" w:semiHidden="0" w:uiPriority="62" w:unhideWhenUsed="0"/>
-    <w:lsdException w:name="Medium Shading 1 Accent 1" w:semiHidden="0" w:uiPriority="63" w:unhideWhenUsed="0"/>
-    <w:lsdException w:name="Medium Shading 2 Accent 1" w:semiHidden="0" w:uiPriority="64" w:unhideWhenUsed="0"/>
-    <w:lsdException w:name="Medium List 1 Accent 1" w:semiHidden="0" w:uiPriority="65" w:unhideWhenUsed="0"/>
-    <w:lsdException w:name="Revision" w:unhideWhenUsed="0"/>
-    <w:lsdException w:name="List Paragraph" w:semiHidden="0" w:uiPriority="34" w:unhideWhenUsed="0" w:qFormat="1"/>
-    <w:lsdException w:name="Quote" w:semiHidden="0" w:uiPriority="29" w:unhideWhenUsed="0" w:qFormat="1"/>
-    <w:lsdException w:name="Intense Quote" w:semiHidden="0" w:uiPriority="30" w:unhideWhenUsed="0" w:qFormat="1"/>
-    <w:lsdException w:name="Medium List 2 Accent 1" w:semiHidden="0" w:uiPriority="66" w:unhideWhenUsed="0"/>
-    <w:lsdException w:name="Medium Grid 1 Accent 1" w:semiHidden="0" w:uiPriority="67" w:unhideWhenUsed="0"/>
-    <w:lsdException w:name="Medium Grid 2 Accent 1" w:semiHidden="0" w:uiPriority="68" w:unhideWhenUsed="0"/>
-    <w:lsdException w:name="Medium Grid 3 Accent 1" w:semiHidden="0" w:uiPriority="69" w:unhideWhenUsed="0"/>
-    <w:lsdException w:name="Dark List Accent 1" w:semiHidden="0" w:uiPriority="70" w:unhideWhenUsed="0"/>
-    <w:lsdException w:name="Colorful Shading Accent 1" w:semiHidden="0" w:uiPriority="71" w:unhideWhenUsed="0"/>
-    <w:lsdException w:name="Colorful List Accent 1" w:semiHidden="0" w:uiPriority="72" w:unhideWhenUsed="0"/>
-    <w:lsdException w:name="Colorful Grid Accent 1" w:semiHidden="0" w:uiPriority="73" w:unhideWhenUsed="0"/>
-    <w:lsdException w:name="Light Shading Accent 2" w:semiHidden="0" w:uiPriority="60" w:unhideWhenUsed="0"/>
-    <w:lsdException w:name="Light List Accent 2" w:semiHidden="0" w:uiPriority="61" w:unhideWhenUsed="0"/>
-    <w:lsdException w:name="Light Grid Accent 2" w:semiHidden="0" w:uiPriority="62" w:unhideWhenUsed="0"/>
-    <w:lsdException w:name="Medium Shading 1 Accent 2" w:semiHidden="0" w:uiPriority="63" w:unhideWhenUsed="0"/>
-    <w:lsdException w:name="Medium Shading 2 Accent 2" w:semiHidden="0" w:uiPriority="64" w:unhideWhenUsed="0"/>
-    <w:lsdException w:name="Medium List 1 Accent 2" w:semiHidden="0" w:uiPriority="65" w:unhideWhenUsed="0"/>
-    <w:lsdException w:name="Medium List 2 Accent 2" w:semiHidden="0" w:uiPriority="66" w:unhideWhenUsed="0"/>
-    <w:lsdException w:name="Medium Grid 1 Accent 2" w:semiHidden="0" w:uiPriority="67" w:unhideWhenUsed="0"/>
-    <w:lsdException w:name="Medium Grid 2 Accent 2" w:semiHidden="0" w:uiPriority="68" w:unhideWhenUsed="0"/>
-    <w:lsdException w:name="Medium Grid 3 Accent 2" w:semiHidden="0" w:uiPriority="69" w:unhideWhenUsed="0"/>
-    <w:lsdException w:name="Dark List Accent 2" w:semiHidden="0" w:uiPriority="70" w:unhideWhenUsed="0"/>
-    <w:lsdException w:name="Colorful Shading Accent 2" w:semiHidden="0" w:uiPriority="71" w:unhideWhenUsed="0"/>
-    <w:lsdException w:name="Colorful List Accent 2" w:semiHidden="0" w:uiPriority="72" w:unhideWhenUsed="0"/>
-    <w:lsdException w:name="Colorful Grid Accent 2" w:semiHidden="0" w:uiPriority="73" w:unhideWhenUsed="0"/>
-    <w:lsdException w:name="Light Shading Accent 3" w:semiHidden="0" w:uiPriority="60" w:unhideWhenUsed="0"/>
-    <w:lsdException w:name="Light List Accent 3" w:semiHidden="0" w:uiPriority="61" w:unhideWhenUsed="0"/>
-    <w:lsdException w:name="Light Grid Accent 3" w:semiHidden="0" w:uiPriority="62" w:unhideWhenUsed="0"/>
-    <w:lsdException w:name="Medium Shading 1 Accent 3" w:semiHidden="0" w:uiPriority="63" w:unhideWhenUsed="0"/>
-    <w:lsdException w:name="Medium Shading 2 Accent 3" w:semiHidden="0" w:uiPriority="64" w:unhideWhenUsed="0"/>
-    <w:lsdException w:name="Medium List 1 Accent 3" w:semiHidden="0" w:uiPriority="65" w:unhideWhenUsed="0"/>
-    <w:lsdException w:name="Medium List 2 Accent 3" w:semiHidden="0" w:uiPriority="66" w:unhideWhenUsed="0"/>
-    <w:lsdException w:name="Medium Grid 1 Accent 3" w:semiHidden="0" w:uiPriority="67" w:unhideWhenUsed="0"/>
-    <w:lsdException w:name="Medium Grid 2 Accent 3" w:semiHidden="0" w:uiPriority="68" w:unhideWhenUsed="0"/>
-    <w:lsdException w:name="Medium Grid 3 Accent 3" w:semiHidden="0" w:uiPriority="69" w:unhideWhenUsed="0"/>
-    <w:lsdException w:name="Dark List Accent 3" w:semiHidden="0" w:uiPriority="70" w:unhideWhenUsed="0"/>
-    <w:lsdException w:name="Colorful Shading Accent 3" w:semiHidden="0" w:uiPriority="71" w:unhideWhenUsed="0"/>
-    <w:lsdException w:name="Colorful List Accent 3" w:semiHidden="0" w:uiPriority="72" w:unhideWhenUsed="0"/>
-    <w:lsdException w:name="Colorful Grid Accent 3" w:semiHidden="0" w:uiPriority="73" w:unhideWhenUsed="0"/>
-    <w:lsdException w:name="Light Shading Accent 4" w:semiHidden="0" w:uiPriority="60" w:unhideWhenUsed="0"/>
-    <w:lsdException w:name="Light List Accent 4" w:semiHidden="0" w:uiPriority="61" w:unhideWhenUsed="0"/>
-    <w:lsdException w:name="Light Grid Accent 4" w:semiHidden="0" w:uiPriority="62" w:unhideWhenUsed="0"/>
-    <w:lsdException w:name="Medium Shading 1 Accent 4" w:semiHidden="0" w:uiPriority="63" w:unhideWhenUsed="0"/>
-    <w:lsdException w:name="Medium Shading 2 Accent 4" w:semiHidden="0" w:uiPriority="64" w:unhideWhenUsed="0"/>
-    <w:lsdException w:name="Medium List 1 Accent 4" w:semiHidden="0" w:uiPriority="65" w:unhideWhenUsed="0"/>
-    <w:lsdException w:name="Medium List 2 Accent 4" w:semiHidden="0" w:uiPriority="66" w:unhideWhenUsed="0"/>
-    <w:lsdException w:name="Medium Grid 1 Accent 4" w:semiHidden="0" w:uiPriority="67" w:unhideWhenUsed="0"/>
-    <w:lsdException w:name="Medium Grid 2 Accent 4" w:semiHidden="0" w:uiPriority="68" w:unhideWhenUsed="0"/>
-    <w:lsdException w:name="Medium Grid 3 Accent 4" w:semiHidden="0" w:uiPriority="69" w:unhideWhenUsed="0"/>
-    <w:lsdException w:name="Dark List Accent 4" w:semiHidden="0" w:uiPriority="70" w:unhideWhenUsed="0"/>
-    <w:lsdException w:name="Colorful Shading Accent 4" w:semiHidden="0" w:uiPriority="71" w:unhideWhenUsed="0"/>
-    <w:lsdException w:name="Colorful List Accent 4" w:semiHidden="0" w:uiPriority="72" w:unhideWhenUsed="0"/>
-    <w:lsdException w:name="Colorful Grid Accent 4" w:semiHidden="0" w:uiPriority="73" w:unhideWhenUsed="0"/>
-    <w:lsdException w:name="Light Shading Accent 5" w:semiHidden="0" w:uiPriority="60" w:unhideWhenUsed="0"/>
-    <w:lsdException w:name="Light List Accent 5" w:semiHidden="0" w:uiPriority="61" w:unhideWhenUsed="0"/>
-    <w:lsdException w:name="Light Grid Accent 5" w:semiHidden="0" w:uiPriority="62" w:unhideWhenUsed="0"/>
-    <w:lsdException w:name="Medium Shading 1 Accent 5" w:semiHidden="0" w:uiPriority="63" w:unhideWhenUsed="0"/>
-    <w:lsdException w:name="Medium Shading 2 Accent 5" w:semiHidden="0" w:uiPriority="64" w:unhideWhenUsed="0"/>
-    <w:lsdException w:name="Medium List 1 Accent 5" w:semiHidden="0" w:uiPriority="65" w:unhideWhenUsed="0"/>
-    <w:lsdException w:name="Medium List 2 Accent 5" w:semiHidden="0" w:uiPriority="66" w:unhideWhenUsed="0"/>
-    <w:lsdException w:name="Medium Grid 1 Accent 5" w:semiHidden="0" w:uiPriority="67" w:unhideWhenUsed="0"/>
-    <w:lsdException w:name="Medium Grid 2 Accent 5" w:semiHidden="0" w:uiPriority="68" w:unhideWhenUsed="0"/>
-    <w:lsdException w:name="Medium Grid 3 Accent 5" w:semiHidden="0" w:uiPriority="69" w:unhideWhenUsed="0"/>
-    <w:lsdException w:name="Dark List Accent 5" w:semiHidden="0" w:uiPriority="70" w:unhideWhenUsed="0"/>
-    <w:lsdException w:name="Colorful Shading Accent 5" w:semiHidden="0" w:uiPriority="71" w:unhideWhenUsed="0"/>
-    <w:lsdException w:name="Colorful List Accent 5" w:semiHidden="0" w:uiPriority="72" w:unhideWhenUsed="0"/>
-    <w:lsdException w:name="Colorful Grid Accent 5" w:semiHidden="0" w:uiPriority="73" w:unhideWhenUsed="0"/>
-    <w:lsdException w:name="Light Shading Accent 6" w:semiHidden="0" w:uiPriority="60" w:unhideWhenUsed="0"/>
-    <w:lsdException w:name="Light List Accent 6" w:semiHidden="0" w:uiPriority="61" w:unhideWhenUsed="0"/>
-    <w:lsdException w:name="Light Grid Accent 6" w:semiHidden="0" w:uiPriority="62" w:unhideWhenUsed="0"/>
-    <w:lsdException w:name="Medium Shading 1 Accent 6" w:semiHidden="0" w:uiPriority="63" w:unhideWhenUsed="0"/>
-    <w:lsdException w:name="Medium Shading 2 Accent 6" w:semiHidden="0" w:uiPriority="64" w:unhideWhenUsed="0"/>
-    <w:lsdException w:name="Medium List 1 Accent 6" w:semiHidden="0" w:uiPriority="65" w:unhideWhenUsed="0"/>
-    <w:lsdException w:name="Medium List 2 Accent 6" w:semiHidden="0" w:uiPriority="66" w:unhideWhenUsed="0"/>
-    <w:lsdException w:name="Medium Grid 1 Accent 6" w:semiHidden="0" w:uiPriority="67" w:unhideWhenUsed="0"/>
-    <w:lsdException w:name="Medium Grid 2 Accent 6" w:semiHidden="0" w:uiPriority="68" w:unhideWhenUsed="0"/>
-    <w:lsdException w:name="Medium Grid 3 Accent 6" w:semiHidden="0" w:uiPriority="69" w:unhideWhenUsed="0"/>
-    <w:lsdException w:name="Dark List Accent 6" w:semiHidden="0" w:uiPriority="70" w:unhideWhenUsed="0"/>
-    <w:lsdException w:name="Colorful Shading Accent 6" w:semiHidden="0" w:uiPriority="71" w:unhideWhenUsed="0"/>
-    <w:lsdException w:name="Colorful List Accent 6" w:semiHidden="0" w:uiPriority="72" w:unhideWhenUsed="0"/>
-    <w:lsdException w:name="Colorful Grid Accent 6" w:semiHidden="0" w:uiPriority="73" w:unhideWhenUsed="0"/>
-    <w:lsdException w:name="Subtle Emphasis" w:semiHidden="0" w:uiPriority="19" w:unhideWhenUsed="0" w:qFormat="1"/>
-    <w:lsdException w:name="Intense Emphasis" w:semiHidden="0" w:uiPriority="21" w:unhideWhenUsed="0" w:qFormat="1"/>
-    <w:lsdException w:name="Subtle Reference" w:semiHidden="0" w:uiPriority="31" w:unhideWhenUsed="0" w:qFormat="1"/>
-    <w:lsdException w:name="Intense Reference" w:semiHidden="0" w:uiPriority="32" w:unhideWhenUsed="0" w:qFormat="1"/>
-    <w:lsdException w:name="Book Title" w:semiHidden="0" w:uiPriority="33" w:unhideWhenUsed="0" w:qFormat="1"/>
-    <w:lsdException w:name="Bibliography" w:uiPriority="37"/>
-    <w:lsdException w:name="TOC Heading" w:uiPriority="39" w:qFormat="1"/>
-  </w:latentStyles>
-  <w:style w:type="paragraph" w:default="1" w:styleId="Normal">
-    <w:name w:val="Normal"/>
-    <w:qFormat/>
-    <w:rsid w:val="00A511D4"/>
-    <w:pPr>
-      <w:spacing w:line="320" w:lineRule="exact"/>
-      <w:jc w:val="both"/>
-    </w:pPr>
-    <w:rPr>
-      <w:rFonts w:ascii="Times New Roman" w:hAnsi="Times New Roman"/>
-    </w:rPr>
-  </w:style>
-  <w:style w:type="paragraph" w:styleId="Heading2">
-    <w:name w:val="heading 2"/>
-    <w:basedOn w:val="Normal"/>
-    <w:next w:val="Normal"/>
-    <w:link w:val="Heading2Char"/>
-    <w:uiPriority w:val="9"/>
-    <w:unhideWhenUsed/>
-    <w:qFormat/>
-    <w:rsid w:val="00FF381F"/>
-    <w:pPr>
-      <w:keepNext/>
-      <w:keepLines/>
-      <w:pageBreakBefore/>
-      <w:spacing w:before="200" w:after="360" w:line="276" w:lineRule="auto"/>
-      <w:jc w:val="center"/>
-      <w:outlineLvl w:val="1"/>
-    </w:pPr>
-    <w:rPr>
-      <w:rFonts w:ascii="Garamond" w:eastAsiaTheme="majorEastAsia" w:hAnsi="Garamond" w:cstheme="majorBidi"/>
-      <w:b/>
-      <w:bCs/>
-      <w:sz w:val="32"/>
-      <w:szCs w:val="26"/>
-      <w:lang w:val="en-CA"/>
-    </w:rPr>
-  </w:style>
-  <w:style w:type="paragraph" w:styleId="Heading3">
-    <w:name w:val="heading 3"/>
-    <w:basedOn w:val="Normal"/>
-    <w:next w:val="Normal"/>
-    <w:link w:val="Heading3Char"/>
-    <w:uiPriority w:val="9"/>
-    <w:semiHidden/>
-    <w:unhideWhenUsed/>
-    <w:qFormat/>
-    <w:rsid w:val="00FF381F"/>
-    <w:pPr>
-      <w:keepNext/>
-      <w:keepLines/>
-      <w:spacing w:before="200" w:after="0"/>
-      <w:outlineLvl w:val="2"/>
-    </w:pPr>
-    <w:rPr>
-      <w:rFonts w:asciiTheme="majorHAnsi" w:eastAsiaTheme="majorEastAsia" w:hAnsiTheme="majorHAnsi" w:cstheme="majorBidi"/>
-      <w:b/>
-      <w:bCs/>
-      <w:color w:val="4F81BD" w:themeColor="accent1"/>
-    </w:rPr>
-  </w:style>
-  <w:style w:type="paragraph" w:styleId="Heading4">
-    <w:name w:val="heading 4"/>
-    <w:basedOn w:val="Normal"/>
-    <w:next w:val="Normal"/>
-    <w:link w:val="Heading4Char"/>
-    <w:uiPriority w:val="9"/>
-    <w:unhideWhenUsed/>
-    <w:qFormat/>
-    <w:rsid w:val="00FF381F"/>
-    <w:pPr>
-      <w:keepNext/>
-      <w:keepLines/>
-      <w:spacing w:before="200" w:after="0"/>
-      <w:outlineLvl w:val="3"/>
-    </w:pPr>
-    <w:rPr>
-      <w:rFonts w:asciiTheme="majorHAnsi" w:eastAsiaTheme="majorEastAsia" w:hAnsiTheme="majorHAnsi" w:cstheme="majorBidi"/>
-      <w:b/>
-      <w:bCs/>
-      <w:i/>
-      <w:iCs/>
-      <w:color w:val="4F81BD" w:themeColor="accent1"/>
-    </w:rPr>
-  </w:style>
-  <w:style w:type="character" w:default="1" w:styleId="DefaultParagraphFont">
-    <w:name w:val="Default Paragraph Font"/>
-    <w:uiPriority w:val="1"/>
-    <w:semiHidden/>
-    <w:unhideWhenUsed/>
-  </w:style>
-  <w:style w:type="table" w:default="1" w:styleId="TableNormal">
-    <w:name w:val="Normal Table"/>
-    <w:uiPriority w:val="99"/>
-    <w:semiHidden/>
-    <w:unhideWhenUsed/>
-    <w:tblPr>
-      <w:tblInd w:w="0" w:type="dxa"/>
-      <w:tblCellMar>
-        <w:top w:w="0" w:type="dxa"/>
-        <w:left w:w="108" w:type="dxa"/>
-        <w:bottom w:w="0" w:type="dxa"/>
-        <w:right w:w="108" w:type="dxa"/>
-      </w:tblCellMar>
-    </w:tblPr>
-  </w:style>
-  <w:style w:type="numbering" w:default="1" w:styleId="NoList">
-    <w:name w:val="No List"/>
-    <w:uiPriority w:val="99"/>
-    <w:semiHidden/>
-    <w:unhideWhenUsed/>
-  </w:style>
-  <w:style w:type="table" w:styleId="TableGrid">
-    <w:name w:val="Table Grid"/>
-    <w:basedOn w:val="TableNormal"/>
-    <w:uiPriority w:val="59"/>
-    <w:rsid w:val="00941DA9"/>
-    <w:pPr>
-      <w:spacing w:after="0" w:line="240" w:lineRule="auto"/>
-    </w:pPr>
-    <w:tblPr>
-      <w:tblBorders>
-        <w:top w:val="single" w:sz="4" w:space="0" w:color="auto"/>
-        <w:left w:val="single" w:sz="4" w:space="0" w:color="auto"/>
-        <w:bottom w:val="single" w:sz="4" w:space="0" w:color="auto"/>
-        <w:right w:val="single" w:sz="4" w:space="0" w:color="auto"/>
-        <w:insideH w:val="single" w:sz="4" w:space="0" w:color="auto"/>
-        <w:insideV w:val="single" w:sz="4" w:space="0" w:color="auto"/>
-      </w:tblBorders>
-    </w:tblPr>
-  </w:style>
-  <w:style w:type="paragraph" w:customStyle="1" w:styleId="Coptic">
-    <w:name w:val="Coptic"/>
-    <w:basedOn w:val="Normal"/>
-    <w:link w:val="CopticChar"/>
-    <w:qFormat/>
-    <w:rsid w:val="00A511D4"/>
-    <w:rPr>
-      <w:rFonts w:ascii="FreeSerifAvvaShenouda" w:hAnsi="FreeSerifAvvaShenouda"/>
-    </w:rPr>
-  </w:style>
-  <w:style w:type="paragraph" w:styleId="BalloonText">
-    <w:name w:val="Balloon Text"/>
-    <w:basedOn w:val="Normal"/>
-    <w:link w:val="BalloonTextChar"/>
-    <w:uiPriority w:val="99"/>
-    <w:semiHidden/>
-    <w:unhideWhenUsed/>
-    <w:rsid w:val="00C35319"/>
-    <w:pPr>
-      <w:spacing w:after="0" w:line="240" w:lineRule="auto"/>
-    </w:pPr>
-    <w:rPr>
-      <w:rFonts w:ascii="Tahoma" w:hAnsi="Tahoma" w:cs="Tahoma"/>
-      <w:sz w:val="16"/>
-      <w:szCs w:val="16"/>
-    </w:rPr>
-  </w:style>
-  <w:style w:type="character" w:customStyle="1" w:styleId="CopticChar">
-    <w:name w:val="Coptic Char"/>
-    <w:basedOn w:val="DefaultParagraphFont"/>
-    <w:link w:val="Coptic"/>
-    <w:rsid w:val="00A511D4"/>
-    <w:rPr>
-      <w:rFonts w:ascii="FreeSerifAvvaShenouda" w:hAnsi="FreeSerifAvvaShenouda"/>
-    </w:rPr>
-  </w:style>
-  <w:style w:type="character" w:customStyle="1" w:styleId="BalloonTextChar">
-    <w:name w:val="Balloon Text Char"/>
-    <w:basedOn w:val="DefaultParagraphFont"/>
-    <w:link w:val="BalloonText"/>
-    <w:uiPriority w:val="99"/>
-    <w:semiHidden/>
-    <w:rsid w:val="00C35319"/>
-    <w:rPr>
-      <w:rFonts w:ascii="Tahoma" w:hAnsi="Tahoma" w:cs="Tahoma"/>
-      <w:sz w:val="16"/>
-      <w:szCs w:val="16"/>
-    </w:rPr>
-  </w:style>
-  <w:style w:type="paragraph" w:customStyle="1" w:styleId="CopticVerse">
-    <w:name w:val="Coptic Verse"/>
-    <w:basedOn w:val="Normal"/>
-    <w:link w:val="CopticVerseChar"/>
-    <w:qFormat/>
-    <w:rsid w:val="00C35319"/>
-    <w:pPr>
-      <w:spacing w:after="240" w:line="360" w:lineRule="exact"/>
-    </w:pPr>
-    <w:rPr>
-      <w:rFonts w:ascii="FreeSerifAvvaShenouda" w:hAnsi="FreeSerifAvvaShenouda" w:cs="Calibri"/>
-      <w:noProof/>
-      <w:sz w:val="24"/>
-    </w:rPr>
-  </w:style>
-  <w:style w:type="character" w:customStyle="1" w:styleId="CopticVerseChar">
-    <w:name w:val="Coptic Verse Char"/>
-    <w:basedOn w:val="DefaultParagraphFont"/>
-    <w:link w:val="CopticVerse"/>
-    <w:rsid w:val="00C35319"/>
-    <w:rPr>
-      <w:rFonts w:ascii="FreeSerifAvvaShenouda" w:hAnsi="FreeSerifAvvaShenouda" w:cs="Calibri"/>
-      <w:noProof/>
-      <w:sz w:val="24"/>
-    </w:rPr>
-  </w:style>
-  <w:style w:type="paragraph" w:customStyle="1" w:styleId="EngEnd">
-    <w:name w:val="EngEnd"/>
-    <w:basedOn w:val="Normal"/>
-    <w:link w:val="EngEndChar"/>
-    <w:qFormat/>
-    <w:rsid w:val="00C35319"/>
-    <w:pPr>
-      <w:spacing w:after="360" w:line="360" w:lineRule="exact"/>
-    </w:pPr>
-    <w:rPr>
-      <w:rFonts w:ascii="Garamond" w:eastAsia="Times New Roman" w:hAnsi="Garamond" w:cs="Times New Roman"/>
-      <w:color w:val="000000"/>
-      <w:sz w:val="24"/>
-      <w:szCs w:val="24"/>
-    </w:rPr>
-  </w:style>
-  <w:style w:type="character" w:customStyle="1" w:styleId="EngEndChar">
-    <w:name w:val="EngEnd Char"/>
-    <w:basedOn w:val="DefaultParagraphFont"/>
-    <w:link w:val="EngEnd"/>
-    <w:rsid w:val="00C35319"/>
-    <w:rPr>
-      <w:rFonts w:ascii="Garamond" w:eastAsia="Times New Roman" w:hAnsi="Garamond" w:cs="Times New Roman"/>
-      <w:color w:val="000000"/>
-      <w:sz w:val="24"/>
-      <w:szCs w:val="24"/>
-    </w:rPr>
-  </w:style>
-  <w:style w:type="character" w:customStyle="1" w:styleId="Heading2Char">
-    <w:name w:val="Heading 2 Char"/>
-    <w:basedOn w:val="DefaultParagraphFont"/>
-    <w:link w:val="Heading2"/>
-    <w:uiPriority w:val="9"/>
-    <w:rsid w:val="00FF381F"/>
-    <w:rPr>
-      <w:rFonts w:ascii="Garamond" w:eastAsiaTheme="majorEastAsia" w:hAnsi="Garamond" w:cstheme="majorBidi"/>
-      <w:b/>
-      <w:bCs/>
-      <w:sz w:val="32"/>
-      <w:szCs w:val="26"/>
-      <w:lang w:val="en-CA"/>
-    </w:rPr>
-  </w:style>
-  <w:style w:type="paragraph" w:customStyle="1" w:styleId="Heading2non-TOC">
-    <w:name w:val="Heading 2 non-TOC"/>
-    <w:basedOn w:val="Heading2"/>
-    <w:link w:val="Heading2non-TOCChar"/>
-    <w:qFormat/>
-    <w:rsid w:val="00FF381F"/>
-    <w:pPr>
-      <w:pageBreakBefore w:val="0"/>
-      <w:spacing w:before="0"/>
-      <w:outlineLvl w:val="9"/>
-    </w:pPr>
-    <w:rPr>
-      <w:rFonts w:ascii="FreeSerifAvvaShenouda" w:hAnsi="FreeSerifAvvaShenouda" w:cs="FreeSerifAvvaShenouda"/>
-      <w:noProof/>
-    </w:rPr>
-  </w:style>
-  <w:style w:type="character" w:customStyle="1" w:styleId="Heading2non-TOCChar">
-    <w:name w:val="Heading 2 non-TOC Char"/>
-    <w:basedOn w:val="Heading2Char"/>
-    <w:link w:val="Heading2non-TOC"/>
-    <w:rsid w:val="00FF381F"/>
-    <w:rPr>
-      <w:rFonts w:ascii="FreeSerifAvvaShenouda" w:eastAsiaTheme="majorEastAsia" w:hAnsi="FreeSerifAvvaShenouda" w:cs="FreeSerifAvvaShenouda"/>
-      <w:b/>
-      <w:bCs/>
-      <w:noProof/>
-      <w:sz w:val="32"/>
-      <w:szCs w:val="26"/>
-      <w:lang w:val="en-CA"/>
-    </w:rPr>
-  </w:style>
-  <w:style w:type="character" w:customStyle="1" w:styleId="Heading4Char">
-    <w:name w:val="Heading 4 Char"/>
-    <w:basedOn w:val="DefaultParagraphFont"/>
-    <w:link w:val="Heading4"/>
-    <w:uiPriority w:val="9"/>
-    <w:rsid w:val="00FF381F"/>
-    <w:rPr>
-      <w:rFonts w:asciiTheme="majorHAnsi" w:eastAsiaTheme="majorEastAsia" w:hAnsiTheme="majorHAnsi" w:cstheme="majorBidi"/>
-      <w:b/>
-      <w:bCs/>
-      <w:i/>
-      <w:iCs/>
-      <w:color w:val="4F81BD" w:themeColor="accent1"/>
-    </w:rPr>
-  </w:style>
-  <w:style w:type="paragraph" w:customStyle="1" w:styleId="Heading3non-TOC">
-    <w:name w:val="Heading 3 non-TOC"/>
-    <w:basedOn w:val="Heading3"/>
-    <w:link w:val="Heading3non-TOCChar"/>
-    <w:qFormat/>
-    <w:rsid w:val="00FF381F"/>
-    <w:pPr>
-      <w:spacing w:before="0" w:after="240" w:line="276" w:lineRule="auto"/>
-      <w:jc w:val="center"/>
-      <w:outlineLvl w:val="9"/>
-    </w:pPr>
-    <w:rPr>
-      <w:rFonts w:ascii="FreeSerifAvvaShenouda" w:hAnsi="FreeSerifAvvaShenouda" w:cs="FreeSerifAvvaShenouda"/>
-      <w:color w:val="auto"/>
-      <w:sz w:val="28"/>
-      <w:lang w:val="en-CA"/>
-    </w:rPr>
-  </w:style>
-  <w:style w:type="character" w:customStyle="1" w:styleId="Heading3non-TOCChar">
-    <w:name w:val="Heading 3 non-TOC Char"/>
-    <w:basedOn w:val="Heading3Char"/>
-    <w:link w:val="Heading3non-TOC"/>
-    <w:rsid w:val="00FF381F"/>
-    <w:rPr>
-      <w:rFonts w:ascii="FreeSerifAvvaShenouda" w:eastAsiaTheme="majorEastAsia" w:hAnsi="FreeSerifAvvaShenouda" w:cs="FreeSerifAvvaShenouda"/>
-      <w:b/>
-      <w:bCs/>
-      <w:color w:val="4F81BD" w:themeColor="accent1"/>
-      <w:sz w:val="28"/>
-      <w:lang w:val="en-CA"/>
-    </w:rPr>
-  </w:style>
-  <w:style w:type="character" w:customStyle="1" w:styleId="Heading3Char">
-    <w:name w:val="Heading 3 Char"/>
-    <w:basedOn w:val="DefaultParagraphFont"/>
-    <w:link w:val="Heading3"/>
-    <w:uiPriority w:val="9"/>
-    <w:semiHidden/>
-    <w:rsid w:val="00FF381F"/>
-    <w:rPr>
-      <w:rFonts w:asciiTheme="majorHAnsi" w:eastAsiaTheme="majorEastAsia" w:hAnsiTheme="majorHAnsi" w:cstheme="majorBidi"/>
-      <w:b/>
-      <w:bCs/>
-      <w:color w:val="4F81BD" w:themeColor="accent1"/>
-    </w:rPr>
-  </w:style>
-  <w:style w:type="character" w:styleId="CommentReference">
-    <w:name w:val="annotation reference"/>
-    <w:basedOn w:val="DefaultParagraphFont"/>
-    <w:semiHidden/>
-    <w:unhideWhenUsed/>
-    <w:rsid w:val="00F75DA5"/>
-    <w:rPr>
-      <w:sz w:val="16"/>
-      <w:szCs w:val="16"/>
-    </w:rPr>
-  </w:style>
-  <w:style w:type="paragraph" w:styleId="CommentText">
-    <w:name w:val="annotation text"/>
-    <w:basedOn w:val="Normal"/>
-    <w:link w:val="CommentTextChar"/>
-    <w:semiHidden/>
-    <w:unhideWhenUsed/>
-    <w:rsid w:val="00F75DA5"/>
-    <w:pPr>
-      <w:spacing w:line="240" w:lineRule="auto"/>
-    </w:pPr>
-    <w:rPr>
-      <w:rFonts w:ascii="Garamond" w:hAnsi="Garamond"/>
-      <w:sz w:val="20"/>
-      <w:szCs w:val="20"/>
-      <w:lang w:val="en-CA"/>
-    </w:rPr>
-  </w:style>
-  <w:style w:type="character" w:customStyle="1" w:styleId="CommentTextChar">
-    <w:name w:val="Comment Text Char"/>
-    <w:basedOn w:val="DefaultParagraphFont"/>
-    <w:link w:val="CommentText"/>
-    <w:uiPriority w:val="99"/>
-    <w:semiHidden/>
-    <w:rsid w:val="00F75DA5"/>
-    <w:rPr>
-      <w:rFonts w:ascii="Garamond" w:hAnsi="Garamond"/>
-      <w:sz w:val="20"/>
-      <w:szCs w:val="20"/>
-      <w:lang w:val="en-CA"/>
-    </w:rPr>
-  </w:style>
-  <w:style w:type="paragraph" w:customStyle="1" w:styleId="CopticInd">
-    <w:name w:val="CopticInd"/>
-    <w:basedOn w:val="Normal"/>
-    <w:link w:val="CopticIndChar"/>
-    <w:qFormat/>
-    <w:rsid w:val="00F75DA5"/>
-    <w:pPr>
-      <w:spacing w:after="0" w:line="360" w:lineRule="exact"/>
-      <w:ind w:firstLine="144"/>
-      <w:jc w:val="left"/>
-    </w:pPr>
-    <w:rPr>
-      <w:rFonts w:ascii="FreeSerifAvvaShenouda" w:hAnsi="FreeSerifAvvaShenouda" w:cs="Calibri"/>
-      <w:noProof/>
-      <w:sz w:val="24"/>
-    </w:rPr>
-  </w:style>
-  <w:style w:type="character" w:customStyle="1" w:styleId="CopticIndChar">
-    <w:name w:val="CopticInd Char"/>
-    <w:basedOn w:val="DefaultParagraphFont"/>
-    <w:link w:val="CopticInd"/>
-    <w:rsid w:val="00F75DA5"/>
-    <w:rPr>
-      <w:rFonts w:ascii="FreeSerifAvvaShenouda" w:hAnsi="FreeSerifAvvaShenouda" w:cs="Calibri"/>
-      <w:noProof/>
-      <w:sz w:val="24"/>
-    </w:rPr>
-  </w:style>
-  <w:style w:type="paragraph" w:customStyle="1" w:styleId="EngInd">
-    <w:name w:val="EngInd"/>
-    <w:basedOn w:val="Normal"/>
-    <w:link w:val="EngIndChar"/>
-    <w:qFormat/>
-    <w:rsid w:val="00F75DA5"/>
-    <w:pPr>
-      <w:spacing w:after="0" w:line="360" w:lineRule="exact"/>
-      <w:ind w:firstLine="144"/>
-      <w:contextualSpacing/>
-      <w:jc w:val="left"/>
-    </w:pPr>
-    <w:rPr>
-      <w:rFonts w:ascii="Garamond" w:eastAsia="Times New Roman" w:hAnsi="Garamond" w:cs="Times New Roman"/>
-      <w:color w:val="000000"/>
-      <w:sz w:val="24"/>
-      <w:szCs w:val="24"/>
-    </w:rPr>
-  </w:style>
-  <w:style w:type="character" w:customStyle="1" w:styleId="EngIndChar">
-    <w:name w:val="EngInd Char"/>
-    <w:basedOn w:val="DefaultParagraphFont"/>
-    <w:link w:val="EngInd"/>
-    <w:rsid w:val="00F75DA5"/>
-    <w:rPr>
-      <w:rFonts w:ascii="Garamond" w:eastAsia="Times New Roman" w:hAnsi="Garamond" w:cs="Times New Roman"/>
-      <w:color w:val="000000"/>
-      <w:sz w:val="24"/>
-      <w:szCs w:val="24"/>
-    </w:rPr>
-  </w:style>
-  <w:style w:type="paragraph" w:styleId="Title">
-    <w:name w:val="Title"/>
-    <w:basedOn w:val="Normal"/>
-    <w:next w:val="Normal"/>
-    <w:link w:val="TitleChar"/>
-    <w:uiPriority w:val="10"/>
-    <w:qFormat/>
-    <w:rsid w:val="00F75DA5"/>
-    <w:pPr>
-      <w:framePr w:wrap="around" w:vAnchor="text" w:hAnchor="text" w:y="1"/>
-      <w:pBdr>
-        <w:bottom w:val="single" w:sz="8" w:space="4" w:color="4F81BD" w:themeColor="accent1"/>
-      </w:pBdr>
-      <w:spacing w:after="300" w:line="480" w:lineRule="auto"/>
-      <w:contextualSpacing/>
-      <w:jc w:val="center"/>
-    </w:pPr>
-    <w:rPr>
-      <w:rFonts w:asciiTheme="majorHAnsi" w:eastAsiaTheme="majorEastAsia" w:hAnsiTheme="majorHAnsi" w:cstheme="majorBidi"/>
-      <w:spacing w:val="5"/>
-      <w:kern w:val="28"/>
-      <w:sz w:val="52"/>
-      <w:szCs w:val="52"/>
-      <w:lang w:val="en-CA"/>
-    </w:rPr>
-  </w:style>
-  <w:style w:type="character" w:customStyle="1" w:styleId="TitleChar">
-    <w:name w:val="Title Char"/>
-    <w:basedOn w:val="DefaultParagraphFont"/>
-    <w:link w:val="Title"/>
-    <w:uiPriority w:val="10"/>
-    <w:rsid w:val="00F75DA5"/>
-    <w:rPr>
-      <w:rFonts w:asciiTheme="majorHAnsi" w:eastAsiaTheme="majorEastAsia" w:hAnsiTheme="majorHAnsi" w:cstheme="majorBidi"/>
-      <w:spacing w:val="5"/>
-      <w:kern w:val="28"/>
-      <w:sz w:val="52"/>
-      <w:szCs w:val="52"/>
-      <w:lang w:val="en-CA"/>
-    </w:rPr>
-  </w:style>
-  <w:style w:type="paragraph" w:styleId="CommentSubject">
-    <w:name w:val="annotation subject"/>
-    <w:basedOn w:val="CommentText"/>
-    <w:next w:val="CommentText"/>
-    <w:link w:val="CommentSubjectChar"/>
-    <w:uiPriority w:val="99"/>
-    <w:semiHidden/>
-    <w:unhideWhenUsed/>
-    <w:rsid w:val="004F6B02"/>
-    <w:rPr>
-      <w:rFonts w:ascii="Times New Roman" w:hAnsi="Times New Roman"/>
-      <w:b/>
-      <w:bCs/>
-      <w:lang w:val="en-US"/>
-    </w:rPr>
-  </w:style>
-  <w:style w:type="character" w:customStyle="1" w:styleId="CommentSubjectChar">
-    <w:name w:val="Comment Subject Char"/>
-    <w:basedOn w:val="CommentTextChar"/>
-    <w:link w:val="CommentSubject"/>
-    <w:uiPriority w:val="99"/>
-    <w:semiHidden/>
-    <w:rsid w:val="004F6B02"/>
-    <w:rPr>
-      <w:rFonts w:ascii="Times New Roman" w:hAnsi="Times New Roman"/>
-      <w:b/>
-      <w:bCs/>
-      <w:sz w:val="20"/>
-      <w:szCs w:val="20"/>
-      <w:lang w:val="en-CA"/>
-    </w:rPr>
-  </w:style>
-  <w:style w:type="paragraph" w:customStyle="1" w:styleId="EngIndEnd">
-    <w:name w:val="EngIndEnd"/>
-    <w:basedOn w:val="Normal"/>
-    <w:link w:val="EngIndEndChar"/>
-    <w:qFormat/>
-    <w:rsid w:val="007704BE"/>
-    <w:pPr>
-      <w:spacing w:after="360" w:line="360" w:lineRule="exact"/>
-      <w:ind w:firstLine="144"/>
-      <w:jc w:val="left"/>
-    </w:pPr>
-    <w:rPr>
-      <w:rFonts w:ascii="Garamond" w:hAnsi="Garamond" w:cs="Times New Roman"/>
-      <w:color w:val="000000"/>
-      <w:sz w:val="24"/>
-      <w:szCs w:val="24"/>
-    </w:rPr>
-  </w:style>
-  <w:style w:type="character" w:customStyle="1" w:styleId="EngIndEndChar">
-    <w:name w:val="EngIndEnd Char"/>
-    <w:basedOn w:val="DefaultParagraphFont"/>
-    <w:link w:val="EngIndEnd"/>
-    <w:rsid w:val="007704BE"/>
-    <w:rPr>
-      <w:rFonts w:ascii="Garamond" w:hAnsi="Garamond" w:cs="Times New Roman"/>
-      <w:color w:val="000000"/>
-      <w:sz w:val="24"/>
-      <w:szCs w:val="24"/>
-    </w:rPr>
-  </w:style>
-  <w:style w:type="paragraph" w:customStyle="1" w:styleId="CoptIndEnd">
-    <w:name w:val="CoptIndEnd"/>
-    <w:basedOn w:val="Normal"/>
-    <w:link w:val="CoptIndEndChar"/>
-    <w:qFormat/>
-    <w:rsid w:val="007704BE"/>
-    <w:pPr>
-      <w:spacing w:after="360" w:line="360" w:lineRule="exact"/>
-      <w:ind w:firstLine="144"/>
-      <w:jc w:val="left"/>
-    </w:pPr>
-    <w:rPr>
-      <w:rFonts w:ascii="FreeSerifAvvaShenouda" w:hAnsi="FreeSerifAvvaShenouda" w:cs="Calibri"/>
-      <w:noProof/>
-      <w:sz w:val="24"/>
-    </w:rPr>
-  </w:style>
-  <w:style w:type="character" w:customStyle="1" w:styleId="CoptIndEndChar">
-    <w:name w:val="CoptIndEnd Char"/>
-    <w:basedOn w:val="DefaultParagraphFont"/>
-    <w:link w:val="CoptIndEnd"/>
-    <w:rsid w:val="007704BE"/>
-    <w:rPr>
-      <w:rFonts w:ascii="FreeSerifAvvaShenouda" w:hAnsi="FreeSerifAvvaShenouda" w:cs="Calibri"/>
-      <w:noProof/>
-      <w:sz w:val="24"/>
-    </w:rPr>
-  </w:style>
-  <w:style w:type="paragraph" w:customStyle="1" w:styleId="EnglishHangEndNoCoptic">
-    <w:name w:val="English Hang End No Coptic"/>
-    <w:basedOn w:val="Normal"/>
-    <w:qFormat/>
-    <w:rsid w:val="005F6E4D"/>
-    <w:pPr>
-      <w:spacing w:after="240" w:line="240" w:lineRule="auto"/>
-      <w:ind w:left="432" w:hanging="432"/>
-      <w:jc w:val="left"/>
-    </w:pPr>
-    <w:rPr>
-      <w:rFonts w:ascii="Garamond" w:eastAsia="Times New Roman" w:hAnsi="Garamond" w:cs="Times New Roman"/>
-      <w:color w:val="000000"/>
-      <w:sz w:val="24"/>
-      <w:szCs w:val="24"/>
-    </w:rPr>
-  </w:style>
-  <w:style w:type="paragraph" w:customStyle="1" w:styleId="EnglishHangNoCoptic">
-    <w:name w:val="English Hang No Coptic"/>
-    <w:basedOn w:val="Normal"/>
-    <w:qFormat/>
-    <w:rsid w:val="005F6E4D"/>
-    <w:pPr>
-      <w:spacing w:after="0" w:line="240" w:lineRule="auto"/>
-      <w:ind w:left="432" w:hanging="432"/>
-      <w:jc w:val="left"/>
-    </w:pPr>
-    <w:rPr>
-      <w:rFonts w:ascii="Garamond" w:hAnsi="Garamond" w:cs="Times New Roman"/>
-      <w:color w:val="000000"/>
-      <w:sz w:val="24"/>
-      <w:szCs w:val="24"/>
-    </w:rPr>
-  </w:style>
-  <w:style w:type="character" w:styleId="FootnoteReference">
-    <w:name w:val="footnote reference"/>
-    <w:basedOn w:val="DefaultParagraphFont"/>
-    <w:uiPriority w:val="99"/>
-    <w:rsid w:val="005F6E4D"/>
-    <w:rPr>
-      <w:vertAlign w:val="superscript"/>
-    </w:rPr>
-  </w:style>
-  <w:style w:type="paragraph" w:styleId="FootnoteText">
-    <w:name w:val="footnote text"/>
-    <w:basedOn w:val="Normal"/>
-    <w:link w:val="FootnoteTextChar"/>
-    <w:uiPriority w:val="99"/>
-    <w:rsid w:val="005F6E4D"/>
-    <w:pPr>
-      <w:widowControl w:val="0"/>
-      <w:spacing w:after="0" w:line="240" w:lineRule="auto"/>
-      <w:jc w:val="left"/>
-    </w:pPr>
-    <w:rPr>
-      <w:rFonts w:ascii="Cambria" w:eastAsia="Times New Roman" w:hAnsi="Cambria" w:cs="Times New Roman"/>
-      <w:sz w:val="24"/>
-      <w:szCs w:val="20"/>
-    </w:rPr>
-  </w:style>
-  <w:style w:type="character" w:customStyle="1" w:styleId="FootnoteTextChar">
-    <w:name w:val="Footnote Text Char"/>
-    <w:basedOn w:val="DefaultParagraphFont"/>
-    <w:link w:val="FootnoteText"/>
-    <w:uiPriority w:val="99"/>
-    <w:rsid w:val="005F6E4D"/>
-    <w:rPr>
-      <w:rFonts w:ascii="Cambria" w:eastAsia="Times New Roman" w:hAnsi="Cambria" w:cs="Times New Roman"/>
-      <w:sz w:val="24"/>
-      <w:szCs w:val="20"/>
-    </w:rPr>
-  </w:style>
-  <w:style w:type="paragraph" w:customStyle="1" w:styleId="Rubric">
-    <w:name w:val="Rubric"/>
-    <w:basedOn w:val="Normal"/>
-    <w:qFormat/>
-    <w:rsid w:val="00F72F82"/>
-    <w:pPr>
-      <w:spacing w:line="276" w:lineRule="auto"/>
-    </w:pPr>
-    <w:rPr>
-      <w:rFonts w:ascii="Garamond" w:hAnsi="Garamond"/>
-      <w:i/>
-      <w:sz w:val="24"/>
-      <w:lang w:val="en-CA"/>
-    </w:rPr>
-  </w:style>
-  <w:style w:type="paragraph" w:customStyle="1" w:styleId="footnote">
-    <w:name w:val="footnote"/>
-    <w:basedOn w:val="FootnoteText"/>
-    <w:link w:val="footnoteChar"/>
-    <w:qFormat/>
-    <w:rsid w:val="00281180"/>
-    <w:rPr>
-      <w:rFonts w:ascii="Garamond" w:hAnsi="Garamond"/>
-      <w:sz w:val="18"/>
-    </w:rPr>
-  </w:style>
-  <w:style w:type="character" w:customStyle="1" w:styleId="footnoteChar">
-    <w:name w:val="footnote Char"/>
-    <w:basedOn w:val="FootnoteTextChar"/>
-    <w:link w:val="footnote"/>
-    <w:rsid w:val="00281180"/>
-    <w:rPr>
-      <w:rFonts w:ascii="Garamond" w:eastAsia="Times New Roman" w:hAnsi="Garamond" w:cs="Times New Roman"/>
-      <w:sz w:val="18"/>
-      <w:szCs w:val="20"/>
-    </w:rPr>
-  </w:style>
-</w:styles>
-</file>
-
-<file path=word/stylesWithEffects.xml><?xml version="1.0" encoding="utf-8"?>
-<w:styles xmlns:wpc="http://schemas.microsoft.com/office/word/2010/wordprocessingCanvas" xmlns:mc="http://schemas.openxmlformats.org/markup-compatibility/2006" xmlns:o="urn:schemas-microsoft-com:office:office" xmlns:r="http://schemas.openxmlformats.org/officeDocument/2006/relationships" xmlns:m="http://schemas.openxmlformats.org/officeDocument/2006/math" xmlns:v="urn:schemas-microsoft-com:vml" xmlns:wp14="http://schemas.microsoft.com/office/word/2010/wordprocessingDrawing" xmlns:wp="http://schemas.openxmlformats.org/drawingml/2006/wordprocessingDrawing" xmlns:w10="urn:schemas-microsoft-com:office:word" xmlns:w="http://schemas.openxmlformats.org/wordprocessingml/2006/main" xmlns:w14="http://schemas.microsoft.com/office/word/2010/wordml" xmlns:wpg="http://schemas.microsoft.com/office/word/2010/wordprocessingGroup" xmlns:wpi="http://schemas.microsoft.com/office/word/2010/wordprocessingInk" xmlns:wne="http://schemas.microsoft.com/office/word/2006/wordml" xmlns:wps="http://schemas.microsoft.com/office/word/2010/wordprocessingShape" mc:Ignorable="w14 wp14">
-  <w:docDefaults>
-    <w:rPrDefault>
-      <w:rPr>
-        <w:rFonts w:asciiTheme="minorHAnsi" w:eastAsiaTheme="minorHAnsi" w:hAnsiTheme="minorHAnsi" w:cstheme="minorBidi"/>
-        <w:sz w:val="22"/>
-        <w:szCs w:val="22"/>
-        <w:lang w:val="en-US" w:eastAsia="en-US" w:bidi="ar-SA"/>
-      </w:rPr>
-    </w:rPrDefault>
-    <w:pPrDefault>
-      <w:pPr>
-        <w:spacing w:after="200" w:line="276" w:lineRule="auto"/>
-      </w:pPr>
-    </w:pPrDefault>
-  </w:docDefaults>
-  <w:latentStyles w:defLockedState="0" w:defUIPriority="99" w:defSemiHidden="1" w:defUnhideWhenUsed="1" w:defQFormat="0" w:count="267">
-    <w:lsdException w:name="Normal" w:semiHidden="0" w:uiPriority="0" w:unhideWhenUsed="0" w:qFormat="1"/>
-    <w:lsdException w:name="heading 1" w:semiHidden="0" w:uiPriority="9" w:unhideWhenUsed="0" w:qFormat="1"/>
-    <w:lsdException w:name="heading 2" w:uiPriority="9" w:qFormat="1"/>
-    <w:lsdException w:name="heading 3" w:uiPriority="9" w:qFormat="1"/>
-    <w:lsdException w:name="heading 4" w:uiPriority="9" w:qFormat="1"/>
-    <w:lsdException w:name="heading 5" w:uiPriority="9" w:qFormat="1"/>
-    <w:lsdException w:name="heading 6" w:uiPriority="9" w:qFormat="1"/>
-    <w:lsdException w:name="heading 7" w:uiPriority="9" w:qFormat="1"/>
-    <w:lsdException w:name="heading 8" w:uiPriority="9" w:qFormat="1"/>
-    <w:lsdException w:name="heading 9" w:uiPriority="9" w:qFormat="1"/>
-    <w:lsdException w:name="toc 1" w:uiPriority="39"/>
-    <w:lsdException w:name="toc 2" w:uiPriority="39"/>
-    <w:lsdException w:name="toc 3" w:uiPriority="39"/>
-    <w:lsdException w:name="toc 4" w:uiPriority="39"/>
-    <w:lsdException w:name="toc 5" w:uiPriority="39"/>
-    <w:lsdException w:name="toc 6" w:uiPriority="39"/>
-    <w:lsdException w:name="toc 7" w:uiPriority="39"/>
-    <w:lsdException w:name="toc 8" w:uiPriority="39"/>
-    <w:lsdException w:name="toc 9" w:uiPriority="39"/>
-    <w:lsdException w:name="annotation text" w:uiPriority="0"/>
-    <w:lsdException w:name="caption" w:uiPriority="35" w:qFormat="1"/>
-    <w:lsdException w:name="annotation reference" w:uiPriority="0"/>
-    <w:lsdException w:name="Title" w:semiHidden="0" w:uiPriority="10" w:unhideWhenUsed="0" w:qFormat="1"/>
-    <w:lsdException w:name="Default Paragraph Font" w:uiPriority="1"/>
-    <w:lsdException w:name="Subtitle" w:semiHidden="0" w:uiPriority="11" w:unhideWhenUsed="0" w:qFormat="1"/>
-    <w:lsdException w:name="Strong" w:semiHidden="0" w:uiPriority="22" w:unhideWhenUsed="0" w:qFormat="1"/>
-    <w:lsdException w:name="Emphasis" w:semiHidden="0" w:uiPriority="20" w:unhideWhenUsed="0" w:qFormat="1"/>
-    <w:lsdException w:name="Table Grid" w:semiHidden="0" w:uiPriority="59" w:unhideWhenUsed="0"/>
-    <w:lsdException w:name="Placeholder Text" w:unhideWhenUsed="0"/>
-    <w:lsdException w:name="No Spacing" w:semiHidden="0" w:uiPriority="1" w:unhideWhenUsed="0" w:qFormat="1"/>
-    <w:lsdException w:name="Light Shading" w:semiHidden="0" w:uiPriority="60" w:unhideWhenUsed="0"/>
-    <w:lsdException w:name="Light List" w:semiHidden="0" w:uiPriority="61" w:unhideWhenUsed="0"/>
-    <w:lsdException w:name="Light Grid" w:semiHidden="0" w:uiPriority="62" w:unhideWhenUsed="0"/>
-    <w:lsdException w:name="Medium Shading 1" w:semiHidden="0" w:uiPriority="63" w:unhideWhenUsed="0"/>
-    <w:lsdException w:name="Medium Shading 2" w:semiHidden="0" w:uiPriority="64" w:unhideWhenUsed="0"/>
-    <w:lsdException w:name="Medium List 1" w:semiHidden="0" w:uiPriority="65" w:unhideWhenUsed="0"/>
-    <w:lsdException w:name="Medium List 2" w:semiHidden="0" w:uiPriority="66" w:unhideWhenUsed="0"/>
-    <w:lsdException w:name="Medium Grid 1" w:semiHidden="0" w:uiPriority="67" w:unhideWhenUsed="0"/>
-    <w:lsdException w:name="Medium Grid 2" w:semiHidden="0" w:uiPriority="68" w:unhideWhenUsed="0"/>
-    <w:lsdException w:name="Medium Grid 3" w:semiHidden="0" w:uiPriority="69" w:unhideWhenUsed="0"/>
-    <w:lsdException w:name="Dark List" w:semiHidden="0" w:uiPriority="70" w:unhideWhenUsed="0"/>
-    <w:lsdException w:name="Colorful Shading" w:semiHidden="0" w:uiPriority="71" w:unhideWhenUsed="0"/>
-    <w:lsdException w:name="Colorful List" w:semiHidden="0" w:uiPriority="72" w:unhideWhenUsed="0"/>
-    <w:lsdException w:name="Colorful Grid" w:semiHidden="0" w:uiPriority="73" w:unhideWhenUsed="0"/>
-    <w:lsdException w:name="Light Shading Accent 1" w:semiHidden="0" w:uiPriority="60" w:unhideWhenUsed="0"/>
-    <w:lsdException w:name="Light List Accent 1" w:semiHidden="0" w:uiPriority="61" w:unhideWhenUsed="0"/>
-    <w:lsdException w:name="Light Grid Accent 1" w:semiHidden="0" w:uiPriority="62" w:unhideWhenUsed="0"/>
-    <w:lsdException w:name="Medium Shading 1 Accent 1" w:semiHidden="0" w:uiPriority="63" w:unhideWhenUsed="0"/>
-    <w:lsdException w:name="Medium Shading 2 Accent 1" w:semiHidden="0" w:uiPriority="64" w:unhideWhenUsed="0"/>
-    <w:lsdException w:name="Medium List 1 Accent 1" w:semiHidden="0" w:uiPriority="65" w:unhideWhenUsed="0"/>
-    <w:lsdException w:name="Revision" w:unhideWhenUsed="0"/>
-    <w:lsdException w:name="List Paragraph" w:semiHidden="0" w:uiPriority="34" w:unhideWhenUsed="0" w:qFormat="1"/>
-    <w:lsdException w:name="Quote" w:semiHidden="0" w:uiPriority="29" w:unhideWhenUsed="0" w:qFormat="1"/>
-    <w:lsdException w:name="Intense Quote" w:semiHidden="0" w:uiPriority="30" w:unhideWhenUsed="0" w:qFormat="1"/>
-    <w:lsdException w:name="Medium List 2 Accent 1" w:semiHidden="0" w:uiPriority="66" w:unhideWhenUsed="0"/>
-    <w:lsdException w:name="Medium Grid 1 Accent 1" w:semiHidden="0" w:uiPriority="67" w:unhideWhenUsed="0"/>
-    <w:lsdException w:name="Medium Grid 2 Accent 1" w:semiHidden="0" w:uiPriority="68" w:unhideWhenUsed="0"/>
-    <w:lsdException w:name="Medium Grid 3 Accent 1" w:semiHidden="0" w:uiPriority="69" w:unhideWhenUsed="0"/>
-    <w:lsdException w:name="Dark List Accent 1" w:semiHidden="0" w:uiPriority="70" w:unhideWhenUsed="0"/>
-    <w:lsdException w:name="Colorful Shading Accent 1" w:semiHidden="0" w:uiPriority="71" w:unhideWhenUsed="0"/>
-    <w:lsdException w:name="Colorful List Accent 1" w:semiHidden="0" w:uiPriority="72" w:unhideWhenUsed="0"/>
-    <w:lsdException w:name="Colorful Grid Accent 1" w:semiHidden="0" w:uiPriority="73" w:unhideWhenUsed="0"/>
-    <w:lsdException w:name="Light Shading Accent 2" w:semiHidden="0" w:uiPriority="60" w:unhideWhenUsed="0"/>
-    <w:lsdException w:name="Light List Accent 2" w:semiHidden="0" w:uiPriority="61" w:unhideWhenUsed="0"/>
-    <w:lsdException w:name="Light Grid Accent 2" w:semiHidden="0" w:uiPriority="62" w:unhideWhenUsed="0"/>
-    <w:lsdException w:name="Medium Shading 1 Accent 2" w:semiHidden="0" w:uiPriority="63" w:unhideWhenUsed="0"/>
-    <w:lsdException w:name="Medium Shading 2 Accent 2" w:semiHidden="0" w:uiPriority="64" w:unhideWhenUsed="0"/>
-    <w:lsdException w:name="Medium List 1 Accent 2" w:semiHidden="0" w:uiPriority="65" w:unhideWhenUsed="0"/>
-    <w:lsdException w:name="Medium List 2 Accent 2" w:semiHidden="0" w:uiPriority="66" w:unhideWhenUsed="0"/>
-    <w:lsdException w:name="Medium Grid 1 Accent 2" w:semiHidden="0" w:uiPriority="67" w:unhideWhenUsed="0"/>
-    <w:lsdException w:name="Medium Grid 2 Accent 2" w:semiHidden="0" w:uiPriority="68" w:unhideWhenUsed="0"/>
-    <w:lsdException w:name="Medium Grid 3 Accent 2" w:semiHidden="0" w:uiPriority="69" w:unhideWhenUsed="0"/>
-    <w:lsdException w:name="Dark List Accent 2" w:semiHidden="0" w:uiPriority="70" w:unhideWhenUsed="0"/>
-    <w:lsdException w:name="Colorful Shading Accent 2" w:semiHidden="0" w:uiPriority="71" w:unhideWhenUsed="0"/>
-    <w:lsdException w:name="Colorful List Accent 2" w:semiHidden="0" w:uiPriority="72" w:unhideWhenUsed="0"/>
-    <w:lsdException w:name="Colorful Grid Accent 2" w:semiHidden="0" w:uiPriority="73" w:unhideWhenUsed="0"/>
-    <w:lsdException w:name="Light Shading Accent 3" w:semiHidden="0" w:uiPriority="60" w:unhideWhenUsed="0"/>
-    <w:lsdException w:name="Light List Accent 3" w:semiHidden="0" w:uiPriority="61" w:unhideWhenUsed="0"/>
-    <w:lsdException w:name="Light Grid Accent 3" w:semiHidden="0" w:uiPriority="62" w:unhideWhenUsed="0"/>
-    <w:lsdException w:name="Medium Shading 1 Accent 3" w:semiHidden="0" w:uiPriority="63" w:unhideWhenUsed="0"/>
-    <w:lsdException w:name="Medium Shading 2 Accent 3" w:semiHidden="0" w:uiPriority="64" w:unhideWhenUsed="0"/>
-    <w:lsdException w:name="Medium List 1 Accent 3" w:semiHidden="0" w:uiPriority="65" w:unhideWhenUsed="0"/>
-    <w:lsdException w:name="Medium List 2 Accent 3" w:semiHidden="0" w:uiPriority="66" w:unhideWhenUsed="0"/>
-    <w:lsdException w:name="Medium Grid 1 Accent 3" w:semiHidden="0" w:uiPriority="67" w:unhideWhenUsed="0"/>
-    <w:lsdException w:name="Medium Grid 2 Accent 3" w:semiHidden="0" w:uiPriority="68" w:unhideWhenUsed="0"/>
-    <w:lsdException w:name="Medium Grid 3 Accent 3" w:semiHidden="0" w:uiPriority="69" w:unhideWhenUsed="0"/>
-    <w:lsdException w:name="Dark List Accent 3" w:semiHidden="0" w:uiPriority="70" w:unhideWhenUsed="0"/>
-    <w:lsdException w:name="Colorful Shading Accent 3" w:semiHidden="0" w:uiPriority="71" w:unhideWhenUsed="0"/>
-    <w:lsdException w:name="Colorful List Accent 3" w:semiHidden="0" w:uiPriority="72" w:unhideWhenUsed="0"/>
-    <w:lsdException w:name="Colorful Grid Accent 3" w:semiHidden="0" w:uiPriority="73" w:unhideWhenUsed="0"/>
-    <w:lsdException w:name="Light Shading Accent 4" w:semiHidden="0" w:uiPriority="60" w:unhideWhenUsed="0"/>
-    <w:lsdException w:name="Light List Accent 4" w:semiHidden="0" w:uiPriority="61" w:unhideWhenUsed="0"/>
-    <w:lsdException w:name="Light Grid Accent 4" w:semiHidden="0" w:uiPriority="62" w:unhideWhenUsed="0"/>
-    <w:lsdException w:name="Medium Shading 1 Accent 4" w:semiHidden="0" w:uiPriority="63" w:unhideWhenUsed="0"/>
-    <w:lsdException w:name="Medium Shading 2 Accent 4" w:semiHidden="0" w:uiPriority="64" w:unhideWhenUsed="0"/>
-    <w:lsdException w:name="Medium List 1 Accent 4" w:semiHidden="0" w:uiPriority="65" w:unhideWhenUsed="0"/>
-    <w:lsdException w:name="Medium List 2 Accent 4" w:semiHidden="0" w:uiPriority="66" w:unhideWhenUsed="0"/>
-    <w:lsdException w:name="Medium Grid 1 Accent 4" w:semiHidden="0" w:uiPriority="67" w:unhideWhenUsed="0"/>
-    <w:lsdException w:name="Medium Grid 2 Accent 4" w:semiHidden="0" w:uiPriority="68" w:unhideWhenUsed="0"/>
-    <w:lsdException w:name="Medium Grid 3 Accent 4" w:semiHidden="0" w:uiPriority="69" w:unhideWhenUsed="0"/>
-    <w:lsdException w:name="Dark List Accent 4" w:semiHidden="0" w:uiPriority="70" w:unhideWhenUsed="0"/>
-    <w:lsdException w:name="Colorful Shading Accent 4" w:semiHidden="0" w:uiPriority="71" w:unhideWhenUsed="0"/>
-    <w:lsdException w:name="Colorful List Accent 4" w:semiHidden="0" w:uiPriority="72" w:unhideWhenUsed="0"/>
-    <w:lsdException w:name="Colorful Grid Accent 4" w:semiHidden="0" w:uiPriority="73" w:unhideWhenUsed="0"/>
-    <w:lsdException w:name="Light Shading Accent 5" w:semiHidden="0" w:uiPriority="60" w:unhideWhenUsed="0"/>
-    <w:lsdException w:name="Light List Accent 5" w:semiHidden="0" w:uiPriority="61" w:unhideWhenUsed="0"/>
-    <w:lsdException w:name="Light Grid Accent 5" w:semiHidden="0" w:uiPriority="62" w:unhideWhenUsed="0"/>
-    <w:lsdException w:name="Medium Shading 1 Accent 5" w:semiHidden="0" w:uiPriority="63" w:unhideWhenUsed="0"/>
-    <w:lsdException w:name="Medium Shading 2 Accent 5" w:semiHidden="0" w:uiPriority="64" w:unhideWhenUsed="0"/>
-    <w:lsdException w:name="Medium List 1 Accent 5" w:semiHidden="0" w:uiPriority="65" w:unhideWhenUsed="0"/>
-    <w:lsdException w:name="Medium List 2 Accent 5" w:semiHidden="0" w:uiPriority="66" w:unhideWhenUsed="0"/>
-    <w:lsdException w:name="Medium Grid 1 Accent 5" w:semiHidden="0" w:uiPriority="67" w:unhideWhenUsed="0"/>
-    <w:lsdException w:name="Medium Grid 2 Accent 5" w:semiHidden="0" w:uiPriority="68" w:unhideWhenUsed="0"/>
-    <w:lsdException w:name="Medium Grid 3 Accent 5" w:semiHidden="0" w:uiPriority="69" w:unhideWhenUsed="0"/>
-    <w:lsdException w:name="Dark List Accent 5" w:semiHidden="0" w:uiPriority="70" w:unhideWhenUsed="0"/>
-    <w:lsdException w:name="Colorful Shading Accent 5" w:semiHidden="0" w:uiPriority="71" w:unhideWhenUsed="0"/>
-    <w:lsdException w:name="Colorful List Accent 5" w:semiHidden="0" w:uiPriority="72" w:unhideWhenUsed="0"/>
-    <w:lsdException w:name="Colorful Grid Accent 5" w:semiHidden="0" w:uiPriority="73" w:unhideWhenUsed="0"/>
-    <w:lsdException w:name="Light Shading Accent 6" w:semiHidden="0" w:uiPriority="60" w:unhideWhenUsed="0"/>
-    <w:lsdException w:name="Light List Accent 6" w:semiHidden="0" w:uiPriority="61" w:unhideWhenUsed="0"/>
-    <w:lsdException w:name="Light Grid Accent 6" w:semiHidden="0" w:uiPriority="62" w:unhideWhenUsed="0"/>
-    <w:lsdException w:name="Medium Shading 1 Accent 6" w:semiHidden="0" w:uiPriority="63" w:unhideWhenUsed="0"/>
-    <w:lsdException w:name="Medium Shading 2 Accent 6" w:semiHidden="0" w:uiPriority="64" w:unhideWhenUsed="0"/>
-    <w:lsdException w:name="Medium List 1 Accent 6" w:semiHidden="0" w:uiPriority="65" w:unhideWhenUsed="0"/>
-    <w:lsdException w:name="Medium List 2 Accent 6" w:semiHidden="0" w:uiPriority="66" w:unhideWhenUsed="0"/>
-    <w:lsdException w:name="Medium Grid 1 Accent 6" w:semiHidden="0" w:uiPriority="67" w:unhideWhenUsed="0"/>
-    <w:lsdException w:name="Medium Grid 2 Accent 6" w:semiHidden="0" w:uiPriority="68" w:unhideWhenUsed="0"/>
-    <w:lsdException w:name="Medium Grid 3 Accent 6" w:semiHidden="0" w:uiPriority="69" w:unhideWhenUsed="0"/>
-    <w:lsdException w:name="Dark List Accent 6" w:semiHidden="0" w:uiPriority="70" w:unhideWhenUsed="0"/>
-    <w:lsdException w:name="Colorful Shading Accent 6" w:semiHidden="0" w:uiPriority="71" w:unhideWhenUsed="0"/>
-    <w:lsdException w:name="Colorful List Accent 6" w:semiHidden="0" w:uiPriority="72" w:unhideWhenUsed="0"/>
-    <w:lsdException w:name="Colorful Grid Accent 6" w:semiHidden="0" w:uiPriority="73" w:unhideWhenUsed="0"/>
-    <w:lsdException w:name="Subtle Emphasis" w:semiHidden="0" w:uiPriority="19" w:unhideWhenUsed="0" w:qFormat="1"/>
-    <w:lsdException w:name="Intense Emphasis" w:semiHidden="0" w:uiPriority="21" w:unhideWhenUsed="0" w:qFormat="1"/>
-    <w:lsdException w:name="Subtle Reference" w:semiHidden="0" w:uiPriority="31" w:unhideWhenUsed="0" w:qFormat="1"/>
-    <w:lsdException w:name="Intense Reference" w:semiHidden="0" w:uiPriority="32" w:unhideWhenUsed="0" w:qFormat="1"/>
-    <w:lsdException w:name="Book Title" w:semiHidden="0" w:uiPriority="33" w:unhideWhenUsed="0" w:qFormat="1"/>
-    <w:lsdException w:name="Bibliography" w:uiPriority="37"/>
-    <w:lsdException w:name="TOC Heading" w:uiPriority="39" w:qFormat="1"/>
+  <w:latentStyles w:defLockedState="0" w:defUIPriority="99" w:defSemiHidden="0" w:defUnhideWhenUsed="0" w:defQFormat="0" w:count="375">
+    <w:lsdException w:name="Normal" w:uiPriority="0" w:qFormat="1"/>
+    <w:lsdException w:name="heading 1" w:uiPriority="9" w:qFormat="1"/>
+    <w:lsdException w:name="heading 2" w:semiHidden="1" w:uiPriority="9" w:unhideWhenUsed="1" w:qFormat="1"/>
+    <w:lsdException w:name="heading 3" w:semiHidden="1" w:uiPriority="9" w:unhideWhenUsed="1" w:qFormat="1"/>
+    <w:lsdException w:name="heading 4" w:semiHidden="1" w:uiPriority="9" w:unhideWhenUsed="1" w:qFormat="1"/>
+    <w:lsdException w:name="heading 5" w:semiHidden="1" w:uiPriority="9" w:unhideWhenUsed="1" w:qFormat="1"/>
+    <w:lsdException w:name="heading 6" w:semiHidden="1" w:uiPriority="9" w:unhideWhenUsed="1" w:qFormat="1"/>
+    <w:lsdException w:name="heading 7" w:semiHidden="1" w:uiPriority="9" w:unhideWhenUsed="1" w:qFormat="1"/>
+    <w:lsdException w:name="heading 8" w:semiHidden="1" w:uiPriority="9" w:unhideWhenUsed="1" w:qFormat="1"/>
+    <w:lsdException w:name="heading 9" w:semiHidden="1" w:uiPriority="9" w:unhideWhenUsed="1" w:qFormat="1"/>
+    <w:lsdException w:name="index 1" w:semiHidden="1" w:unhideWhenUsed="1"/>
+    <w:lsdException w:name="index 2" w:semiHidden="1" w:unhideWhenUsed="1"/>
+    <w:lsdException w:name="index 3" w:semiHidden="1" w:unhideWhenUsed="1"/>
+    <w:lsdException w:name="index 4" w:semiHidden="1" w:unhideWhenUsed="1"/>
+    <w:lsdException w:name="index 5" w:semiHidden="1" w:unhideWhenUsed="1"/>
+    <w:lsdException w:name="index 6" w:semiHidden="1" w:unhideWhenUsed="1"/>
+    <w:lsdException w:name="index 7" w:semiHidden="1" w:unhideWhenUsed="1"/>
+    <w:lsdException w:name="index 8" w:semiHidden="1" w:unhideWhenUsed="1"/>
+    <w:lsdException w:name="index 9" w:semiHidden="1" w:unhideWhenUsed="1"/>
+    <w:lsdException w:name="toc 1" w:semiHidden="1" w:uiPriority="39" w:unhideWhenUsed="1"/>
+    <w:lsdException w:name="toc 2" w:semiHidden="1" w:uiPriority="39" w:unhideWhenUsed="1"/>
+    <w:lsdException w:name="toc 3" w:semiHidden="1" w:uiPriority="39" w:unhideWhenUsed="1"/>
+    <w:lsdException w:name="toc 4" w:semiHidden="1" w:uiPriority="39" w:unhideWhenUsed="1"/>
+    <w:lsdException w:name="toc 5" w:semiHidden="1" w:uiPriority="39" w:unhideWhenUsed="1"/>
+    <w:lsdException w:name="toc 6" w:semiHidden="1" w:uiPriority="39" w:unhideWhenUsed="1"/>
+    <w:lsdException w:name="toc 7" w:semiHidden="1" w:uiPriority="39" w:unhideWhenUsed="1"/>
+    <w:lsdException w:name="toc 8" w:semiHidden="1" w:uiPriority="39" w:unhideWhenUsed="1"/>
+    <w:lsdException w:name="toc 9" w:semiHidden="1" w:uiPriority="39" w:unhideWhenUsed="1"/>
+    <w:lsdException w:name="Normal Indent" w:semiHidden="1" w:unhideWhenUsed="1"/>
+    <w:lsdException w:name="footnote text" w:semiHidden="1" w:unhideWhenUsed="1"/>
+    <w:lsdException w:name="annotation text" w:semiHidden="1" w:uiPriority="0" w:unhideWhenUsed="1"/>
+    <w:lsdException w:name="header" w:semiHidden="1" w:unhideWhenUsed="1"/>
+    <w:lsdException w:name="footer" w:semiHidden="1" w:unhideWhenUsed="1"/>
+    <w:lsdException w:name="index heading" w:semiHidden="1" w:unhideWhenUsed="1"/>
+    <w:lsdException w:name="caption" w:semiHidden="1" w:uiPriority="35" w:unhideWhenUsed="1" w:qFormat="1"/>
+    <w:lsdException w:name="table of figures" w:semiHidden="1" w:unhideWhenUsed="1"/>
+    <w:lsdException w:name="envelope address" w:semiHidden="1" w:unhideWhenUsed="1"/>
+    <w:lsdException w:name="envelope return" w:semiHidden="1" w:unhideWhenUsed="1"/>
+    <w:lsdException w:name="footnote reference" w:semiHidden="1" w:unhideWhenUsed="1"/>
+    <w:lsdException w:name="annotation reference" w:semiHidden="1" w:uiPriority="0" w:unhideWhenUsed="1"/>
+    <w:lsdException w:name="line number" w:semiHidden="1" w:unhideWhenUsed="1"/>
+    <w:lsdException w:name="page number" w:semiHidden="1" w:unhideWhenUsed="1"/>
+    <w:lsdException w:name="endnote reference" w:semiHidden="1" w:unhideWhenUsed="1"/>
+    <w:lsdException w:name="endnote text" w:semiHidden="1" w:unhideWhenUsed="1"/>
+    <w:lsdException w:name="table of authorities" w:semiHidden="1" w:unhideWhenUsed="1"/>
+    <w:lsdException w:name="macro" w:semiHidden="1" w:unhideWhenUsed="1"/>
+    <w:lsdException w:name="toa heading" w:semiHidden="1" w:unhideWhenUsed="1"/>
+    <w:lsdException w:name="List" w:semiHidden="1" w:unhideWhenUsed="1"/>
+    <w:lsdException w:name="List Bullet" w:semiHidden="1" w:unhideWhenUsed="1"/>
+    <w:lsdException w:name="List Number" w:semiHidden="1" w:unhideWhenUsed="1"/>
+    <w:lsdException w:name="List 2" w:semiHidden="1" w:unhideWhenUsed="1"/>
+    <w:lsdException w:name="List 3" w:semiHidden="1" w:unhideWhenUsed="1"/>
+    <w:lsdException w:name="List 4" w:semiHidden="1" w:unhideWhenUsed="1"/>
+    <w:lsdException w:name="List 5" w:semiHidden="1" w:unhideWhenUsed="1"/>
+    <w:lsdException w:name="List Bullet 2" w:semiHidden="1" w:unhideWhenUsed="1"/>
+    <w:lsdException w:name="List Bullet 3" w:semiHidden="1" w:unhideWhenUsed="1"/>
+    <w:lsdException w:name="List Bullet 4" w:semiHidden="1" w:unhideWhenUsed="1"/>
+    <w:lsdException w:name="List Bullet 5" w:semiHidden="1" w:unhideWhenUsed="1"/>
+    <w:lsdException w:name="List Number 2" w:semiHidden="1" w:unhideWhenUsed="1"/>
+    <w:lsdException w:name="List Number 3" w:semiHidden="1" w:unhideWhenUsed="1"/>
+    <w:lsdException w:name="List Number 4" w:semiHidden="1" w:unhideWhenUsed="1"/>
+    <w:lsdException w:name="List Number 5" w:semiHidden="1" w:unhideWhenUsed="1"/>
+    <w:lsdException w:name="Title" w:uiPriority="10" w:qFormat="1"/>
+    <w:lsdException w:name="Closing" w:semiHidden="1" w:unhideWhenUsed="1"/>
+    <w:lsdException w:name="Signature" w:semiHidden="1" w:unhideWhenUsed="1"/>
+    <w:lsdException w:name="Default Paragraph Font" w:semiHidden="1" w:uiPriority="1" w:unhideWhenUsed="1"/>
+    <w:lsdException w:name="Body Text" w:semiHidden="1" w:unhideWhenUsed="1"/>
+    <w:lsdException w:name="Body Text Indent" w:semiHidden="1" w:unhideWhenUsed="1"/>
+    <w:lsdException w:name="List Continue" w:semiHidden="1" w:unhideWhenUsed="1"/>
+    <w:lsdException w:name="List Continue 2" w:semiHidden="1" w:unhideWhenUsed="1"/>
+    <w:lsdException w:name="List Continue 3" w:semiHidden="1" w:unhideWhenUsed="1"/>
+    <w:lsdException w:name="List Continue 4" w:semiHidden="1" w:unhideWhenUsed="1"/>
+    <w:lsdException w:name="List Continue 5" w:semiHidden="1" w:unhideWhenUsed="1"/>
+    <w:lsdException w:name="Message Header" w:semiHidden="1" w:unhideWhenUsed="1"/>
+    <w:lsdException w:name="Subtitle" w:uiPriority="11" w:qFormat="1"/>
+    <w:lsdException w:name="Salutation" w:semiHidden="1" w:unhideWhenUsed="1"/>
+    <w:lsdException w:name="Date" w:semiHidden="1" w:unhideWhenUsed="1"/>
+    <w:lsdException w:name="Body Text First Indent" w:semiHidden="1" w:unhideWhenUsed="1"/>
+    <w:lsdException w:name="Body Text First Indent 2" w:semiHidden="1" w:unhideWhenUsed="1"/>
+    <w:lsdException w:name="Note Heading" w:semiHidden="1" w:unhideWhenUsed="1"/>
+    <w:lsdException w:name="Body Text 2" w:semiHidden="1" w:unhideWhenUsed="1"/>
+    <w:lsdException w:name="Body Text 3" w:semiHidden="1" w:unhideWhenUsed="1"/>
+    <w:lsdException w:name="Body Text Indent 2" w:semiHidden="1" w:unhideWhenUsed="1"/>
+    <w:lsdException w:name="Body Text Indent 3" w:semiHidden="1" w:unhideWhenUsed="1"/>
+    <w:lsdException w:name="Block Text" w:semiHidden="1" w:unhideWhenUsed="1"/>
+    <w:lsdException w:name="Hyperlink" w:semiHidden="1" w:unhideWhenUsed="1"/>
+    <w:lsdException w:name="FollowedHyperlink" w:semiHidden="1" w:unhideWhenUsed="1"/>
+    <w:lsdException w:name="Strong" w:uiPriority="22" w:qFormat="1"/>
+    <w:lsdException w:name="Emphasis" w:uiPriority="20" w:qFormat="1"/>
+    <w:lsdException w:name="Document Map" w:semiHidden="1" w:unhideWhenUsed="1"/>
+    <w:lsdException w:name="Plain Text" w:semiHidden="1" w:unhideWhenUsed="1"/>
+    <w:lsdException w:name="E-mail Signature" w:semiHidden="1" w:unhideWhenUsed="1"/>
+    <w:lsdException w:name="HTML Top of Form" w:semiHidden="1" w:unhideWhenUsed="1"/>
+    <w:lsdException w:name="HTML Bottom of Form" w:semiHidden="1" w:unhideWhenUsed="1"/>
+    <w:lsdException w:name="Normal (Web)" w:semiHidden="1" w:unhideWhenUsed="1"/>
+    <w:lsdException w:name="HTML Acronym" w:semiHidden="1" w:unhideWhenUsed="1"/>
+    <w:lsdException w:name="HTML Address" w:semiHidden="1" w:unhideWhenUsed="1"/>
+    <w:lsdException w:name="HTML Cite" w:semiHidden="1" w:unhideWhenUsed="1"/>
+    <w:lsdException w:name="HTML Code" w:semiHidden="1" w:unhideWhenUsed="1"/>
+    <w:lsdException w:name="HTML Definition" w:semiHidden="1" w:unhideWhenUsed="1"/>
+    <w:lsdException w:name="HTML Keyboard" w:semiHidden="1" w:unhideWhenUsed="1"/>
+    <w:lsdException w:name="HTML Preformatted" w:semiHidden="1" w:unhideWhenUsed="1"/>
+    <w:lsdException w:name="HTML Sample" w:semiHidden="1" w:unhideWhenUsed="1"/>
+    <w:lsdException w:name="HTML Typewriter" w:semiHidden="1" w:unhideWhenUsed="1"/>
+    <w:lsdException w:name="HTML Variable" w:semiHidden="1" w:unhideWhenUsed="1"/>
+    <w:lsdException w:name="Normal Table" w:semiHidden="1" w:unhideWhenUsed="1"/>
+    <w:lsdException w:name="annotation subject" w:semiHidden="1" w:unhideWhenUsed="1"/>
+    <w:lsdException w:name="No List" w:semiHidden="1" w:unhideWhenUsed="1"/>
+    <w:lsdException w:name="Outline List 1" w:semiHidden="1" w:unhideWhenUsed="1"/>
+    <w:lsdException w:name="Outline List 2" w:semiHidden="1" w:unhideWhenUsed="1"/>
+    <w:lsdException w:name="Outline List 3" w:semiHidden="1" w:unhideWhenUsed="1"/>
+    <w:lsdException w:name="Table Simple 1" w:semiHidden="1" w:unhideWhenUsed="1"/>
+    <w:lsdException w:name="Table Simple 2" w:semiHidden="1" w:unhideWhenUsed="1"/>
+    <w:lsdException w:name="Table Simple 3" w:semiHidden="1" w:unhideWhenUsed="1"/>
+    <w:lsdException w:name="Table Classic 1" w:semiHidden="1" w:unhideWhenUsed="1"/>
+    <w:lsdException w:name="Table Classic 2" w:semiHidden="1" w:unhideWhenUsed="1"/>
+    <w:lsdException w:name="Table Classic 3" w:semiHidden="1" w:unhideWhenUsed="1"/>
+    <w:lsdException w:name="Table Classic 4" w:semiHidden="1" w:unhideWhenUsed="1"/>
+    <w:lsdException w:name="Table Colorful 1" w:semiHidden="1" w:unhideWhenUsed="1"/>
+    <w:lsdException w:name="Table Colorful 2" w:semiHidden="1" w:unhideWhenUsed="1"/>
+    <w:lsdException w:name="Table Colorful 3" w:semiHidden="1" w:unhideWhenUsed="1"/>
+    <w:lsdException w:name="Table Columns 1" w:semiHidden="1" w:unhideWhenUsed="1"/>
+    <w:lsdException w:name="Table Columns 2" w:semiHidden="1" w:unhideWhenUsed="1"/>
+    <w:lsdException w:name="Table Columns 3" w:semiHidden="1" w:unhideWhenUsed="1"/>
+    <w:lsdException w:name="Table Columns 4" w:semiHidden="1" w:unhideWhenUsed="1"/>
+    <w:lsdException w:name="Table Columns 5" w:semiHidden="1" w:unhideWhenUsed="1"/>
+    <w:lsdException w:name="Table Grid 1" w:semiHidden="1" w:unhideWhenUsed="1"/>
+    <w:lsdException w:name="Table Grid 2" w:semiHidden="1" w:unhideWhenUsed="1"/>
+    <w:lsdException w:name="Table Grid 3" w:semiHidden="1" w:unhideWhenUsed="1"/>
+    <w:lsdException w:name="Table Grid 4" w:semiHidden="1" w:unhideWhenUsed="1"/>
+    <w:lsdException w:name="Table Grid 5" w:semiHidden="1" w:unhideWhenUsed="1"/>
+    <w:lsdException w:name="Table Grid 6" w:semiHidden="1" w:unhideWhenUsed="1"/>
+    <w:lsdException w:name="Table Grid 7" w:semiHidden="1" w:unhideWhenUsed="1"/>
+    <w:lsdException w:name="Table Grid 8" w:semiHidden="1" w:unhideWhenUsed="1"/>
+    <w:lsdException w:name="Table List 1" w:semiHidden="1" w:unhideWhenUsed="1"/>
+    <w:lsdException w:name="Table List 2" w:semiHidden="1" w:unhideWhenUsed="1"/>
+    <w:lsdException w:name="Table List 3" w:semiHidden="1" w:unhideWhenUsed="1"/>
+    <w:lsdException w:name="Table List 4" w:semiHidden="1" w:unhideWhenUsed="1"/>
+    <w:lsdException w:name="Table List 5" w:semiHidden="1" w:unhideWhenUsed="1"/>
+    <w:lsdException w:name="Table List 6" w:semiHidden="1" w:unhideWhenUsed="1"/>
+    <w:lsdException w:name="Table List 7" w:semiHidden="1" w:unhideWhenUsed="1"/>
+    <w:lsdException w:name="Table List 8" w:semiHidden="1" w:unhideWhenUsed="1"/>
+    <w:lsdException w:name="Table 3D effects 1" w:semiHidden="1" w:unhideWhenUsed="1"/>
+    <w:lsdException w:name="Table 3D effects 2" w:semiHidden="1" w:unhideWhenUsed="1"/>
+    <w:lsdException w:name="Table 3D effects 3" w:semiHidden="1" w:unhideWhenUsed="1"/>
+    <w:lsdException w:name="Table Contemporary" w:semiHidden="1" w:unhideWhenUsed="1"/>
+    <w:lsdException w:name="Table Elegant" w:semiHidden="1" w:unhideWhenUsed="1"/>
+    <w:lsdException w:name="Table Professional" w:semiHidden="1" w:unhideWhenUsed="1"/>
+    <w:lsdException w:name="Table Subtle 1" w:semiHidden="1" w:unhideWhenUsed="1"/>
+    <w:lsdException w:name="Table Subtle 2" w:semiHidden="1" w:unhideWhenUsed="1"/>
+    <w:lsdException w:name="Table Web 1" w:semiHidden="1" w:unhideWhenUsed="1"/>
+    <w:lsdException w:name="Table Web 2" w:semiHidden="1" w:unhideWhenUsed="1"/>
+    <w:lsdException w:name="Table Web 3" w:semiHidden="1" w:unhideWhenUsed="1"/>
+    <w:lsdException w:name="Balloon Text" w:semiHidden="1" w:unhideWhenUsed="1"/>
+    <w:lsdException w:name="Table Grid" w:semiHidden="1" w:uiPriority="59" w:unhideWhenUsed="1"/>
+    <w:lsdException w:name="Table Theme" w:semiHidden="1" w:unhideWhenUsed="1"/>
+    <w:lsdException w:name="Placeholder Text" w:semiHidden="1"/>
+    <w:lsdException w:name="No Spacing" w:uiPriority="1" w:qFormat="1"/>
+    <w:lsdException w:name="Light Shading" w:uiPriority="60"/>
+    <w:lsdException w:name="Light List" w:uiPriority="61"/>
+    <w:lsdException w:name="Light Grid" w:uiPriority="62"/>
+    <w:lsdException w:name="Medium Shading 1" w:uiPriority="63"/>
+    <w:lsdException w:name="Medium Shading 2" w:uiPriority="64"/>
+    <w:lsdException w:name="Medium List 1" w:uiPriority="65"/>
+    <w:lsdException w:name="Medium List 2" w:uiPriority="66"/>
+    <w:lsdException w:name="Medium Grid 1" w:uiPriority="67"/>
+    <w:lsdException w:name="Medium Grid 2" w:uiPriority="68"/>
+    <w:lsdException w:name="Medium Grid 3" w:uiPriority="69"/>
+    <w:lsdException w:name="Dark List" w:uiPriority="70"/>
+    <w:lsdException w:name="Colorful Shading" w:uiPriority="71"/>
+    <w:lsdException w:name="Colorful List" w:uiPriority="72"/>
+    <w:lsdException w:name="Colorful Grid" w:uiPriority="73"/>
+    <w:lsdException w:name="Light Shading Accent 1" w:uiPriority="60"/>
+    <w:lsdException w:name="Light List Accent 1" w:uiPriority="61"/>
+    <w:lsdException w:name="Light Grid Accent 1" w:uiPriority="62"/>
+    <w:lsdException w:name="Medium Shading 1 Accent 1" w:uiPriority="63"/>
+    <w:lsdException w:name="Medium Shading 2 Accent 1" w:uiPriority="64"/>
+    <w:lsdException w:name="Medium List 1 Accent 1" w:uiPriority="65"/>
+    <w:lsdException w:name="Revision" w:semiHidden="1"/>
+    <w:lsdException w:name="List Paragraph" w:uiPriority="34" w:qFormat="1"/>
+    <w:lsdException w:name="Quote" w:uiPriority="29" w:qFormat="1"/>
+    <w:lsdException w:name="Intense Quote" w:uiPriority="30" w:qFormat="1"/>
+    <w:lsdException w:name="Medium List 2 Accent 1" w:uiPriority="66"/>
+    <w:lsdException w:name="Medium Grid 1 Accent 1" w:uiPriority="67"/>
+    <w:lsdException w:name="Medium Grid 2 Accent 1" w:uiPriority="68"/>
+    <w:lsdException w:name="Medium Grid 3 Accent 1" w:uiPriority="69"/>
+    <w:lsdException w:name="Dark List Accent 1" w:uiPriority="70"/>
+    <w:lsdException w:name="Colorful Shading Accent 1" w:uiPriority="71"/>
+    <w:lsdException w:name="Colorful List Accent 1" w:uiPriority="72"/>
+    <w:lsdException w:name="Colorful Grid Accent 1" w:uiPriority="73"/>
+    <w:lsdException w:name="Light Shading Accent 2" w:uiPriority="60"/>
+    <w:lsdException w:name="Light List Accent 2" w:uiPriority="61"/>
+    <w:lsdException w:name="Light Grid Accent 2" w:uiPriority="62"/>
+    <w:lsdException w:name="Medium Shading 1 Accent 2" w:uiPriority="63"/>
+    <w:lsdException w:name="Medium Shading 2 Accent 2" w:uiPriority="64"/>
+    <w:lsdException w:name="Medium List 1 Accent 2" w:uiPriority="65"/>
+    <w:lsdException w:name="Medium List 2 Accent 2" w:uiPriority="66"/>
+    <w:lsdException w:name="Medium Grid 1 Accent 2" w:uiPriority="67"/>
+    <w:lsdException w:name="Medium Grid 2 Accent 2" w:uiPriority="68"/>
+    <w:lsdException w:name="Medium Grid 3 Accent 2" w:uiPriority="69"/>
+    <w:lsdException w:name="Dark List Accent 2" w:uiPriority="70"/>
+    <w:lsdException w:name="Colorful Shading Accent 2" w:uiPriority="71"/>
+    <w:lsdException w:name="Colorful List Accent 2" w:uiPriority="72"/>
+    <w:lsdException w:name="Colorful Grid Accent 2" w:uiPriority="73"/>
+    <w:lsdException w:name="Light Shading Accent 3" w:uiPriority="60"/>
+    <w:lsdException w:name="Light List Accent 3" w:uiPriority="61"/>
+    <w:lsdException w:name="Light Grid Accent 3" w:uiPriority="62"/>
+    <w:lsdException w:name="Medium Shading 1 Accent 3" w:uiPriority="63"/>
+    <w:lsdException w:name="Medium Shading 2 Accent 3" w:uiPriority="64"/>
+    <w:lsdException w:name="Medium List 1 Accent 3" w:uiPriority="65"/>
+    <w:lsdException w:name="Medium List 2 Accent 3" w:uiPriority="66"/>
+    <w:lsdException w:name="Medium Grid 1 Accent 3" w:uiPriority="67"/>
+    <w:lsdException w:name="Medium Grid 2 Accent 3" w:uiPriority="68"/>
+    <w:lsdException w:name="Medium Grid 3 Accent 3" w:uiPriority="69"/>
+    <w:lsdException w:name="Dark List Accent 3" w:uiPriority="70"/>
+    <w:lsdException w:name="Colorful Shading Accent 3" w:uiPriority="71"/>
+    <w:lsdException w:name="Colorful List Accent 3" w:uiPriority="72"/>
+    <w:lsdException w:name="Colorful Grid Accent 3" w:uiPriority="73"/>
+    <w:lsdException w:name="Light Shading Accent 4" w:uiPriority="60"/>
+    <w:lsdException w:name="Light List Accent 4" w:uiPriority="61"/>
+    <w:lsdException w:name="Light Grid Accent 4" w:uiPriority="62"/>
+    <w:lsdException w:name="Medium Shading 1 Accent 4" w:uiPriority="63"/>
+    <w:lsdException w:name="Medium Shading 2 Accent 4" w:uiPriority="64"/>
+    <w:lsdException w:name="Medium List 1 Accent 4" w:uiPriority="65"/>
+    <w:lsdException w:name="Medium List 2 Accent 4" w:uiPriority="66"/>
+    <w:lsdException w:name="Medium Grid 1 Accent 4" w:uiPriority="67"/>
+    <w:lsdException w:name="Medium Grid 2 Accent 4" w:uiPriority="68"/>
+    <w:lsdException w:name="Medium Grid 3 Accent 4" w:uiPriority="69"/>
+    <w:lsdException w:name="Dark List Accent 4" w:uiPriority="70"/>
+    <w:lsdException w:name="Colorful Shading Accent 4" w:uiPriority="71"/>
+    <w:lsdException w:name="Colorful List Accent 4" w:uiPriority="72"/>
+    <w:lsdException w:name="Colorful Grid Accent 4" w:uiPriority="73"/>
+    <w:lsdException w:name="Light Shading Accent 5" w:uiPriority="60"/>
+    <w:lsdException w:name="Light List Accent 5" w:uiPriority="61"/>
+    <w:lsdException w:name="Light Grid Accent 5" w:uiPriority="62"/>
+    <w:lsdException w:name="Medium Shading 1 Accent 5" w:uiPriority="63"/>
+    <w:lsdException w:name="Medium Shading 2 Accent 5" w:uiPriority="64"/>
+    <w:lsdException w:name="Medium List 1 Accent 5" w:uiPriority="65"/>
+    <w:lsdException w:name="Medium List 2 Accent 5" w:uiPriority="66"/>
+    <w:lsdException w:name="Medium Grid 1 Accent 5" w:uiPriority="67"/>
+    <w:lsdException w:name="Medium Grid 2 Accent 5" w:uiPriority="68"/>
+    <w:lsdException w:name="Medium Grid 3 Accent 5" w:uiPriority="69"/>
+    <w:lsdException w:name="Dark List Accent 5" w:uiPriority="70"/>
+    <w:lsdException w:name="Colorful Shading Accent 5" w:uiPriority="71"/>
+    <w:lsdException w:name="Colorful List Accent 5" w:uiPriority="72"/>
+    <w:lsdException w:name="Colorful Grid Accent 5" w:uiPriority="73"/>
+    <w:lsdException w:name="Light Shading Accent 6" w:uiPriority="60"/>
+    <w:lsdException w:name="Light List Accent 6" w:uiPriority="61"/>
+    <w:lsdException w:name="Light Grid Accent 6" w:uiPriority="62"/>
+    <w:lsdException w:name="Medium Shading 1 Accent 6" w:uiPriority="63"/>
+    <w:lsdException w:name="Medium Shading 2 Accent 6" w:uiPriority="64"/>
+    <w:lsdException w:name="Medium List 1 Accent 6" w:uiPriority="65"/>
+    <w:lsdException w:name="Medium List 2 Accent 6" w:uiPriority="66"/>
+    <w:lsdException w:name="Medium Grid 1 Accent 6" w:uiPriority="67"/>
+    <w:lsdException w:name="Medium Grid 2 Accent 6" w:uiPriority="68"/>
+    <w:lsdException w:name="Medium Grid 3 Accent 6" w:uiPriority="69"/>
+    <w:lsdException w:name="Dark List Accent 6" w:uiPriority="70"/>
+    <w:lsdException w:name="Colorful Shading Accent 6" w:uiPriority="71"/>
+    <w:lsdException w:name="Colorful List Accent 6" w:uiPriority="72"/>
+    <w:lsdException w:name="Colorful Grid Accent 6" w:uiPriority="73"/>
+    <w:lsdException w:name="Subtle Emphasis" w:uiPriority="19" w:qFormat="1"/>
+    <w:lsdException w:name="Intense Emphasis" w:uiPriority="21" w:qFormat="1"/>
+    <w:lsdException w:name="Subtle Reference" w:uiPriority="31" w:qFormat="1"/>
+    <w:lsdException w:name="Intense Reference" w:uiPriority="32" w:qFormat="1"/>
+    <w:lsdException w:name="Book Title" w:uiPriority="33" w:qFormat="1"/>
+    <w:lsdException w:name="Bibliography" w:semiHidden="1" w:uiPriority="37" w:unhideWhenUsed="1"/>
+    <w:lsdException w:name="TOC Heading" w:semiHidden="1" w:uiPriority="39" w:unhideWhenUsed="1" w:qFormat="1"/>
+    <w:lsdException w:name="Plain Table 1" w:uiPriority="41"/>
+    <w:lsdException w:name="Plain Table 2" w:uiPriority="42"/>
+    <w:lsdException w:name="Plain Table 3" w:uiPriority="43"/>
+    <w:lsdException w:name="Plain Table 4" w:uiPriority="44"/>
+    <w:lsdException w:name="Plain Table 5" w:uiPriority="45"/>
+    <w:lsdException w:name="Grid Table Light" w:uiPriority="40"/>
+    <w:lsdException w:name="Grid Table 1 Light" w:uiPriority="46"/>
+    <w:lsdException w:name="Grid Table 2" w:uiPriority="47"/>
+    <w:lsdException w:name="Grid Table 3" w:uiPriority="48"/>
+    <w:lsdException w:name="Grid Table 4" w:uiPriority="49"/>
+    <w:lsdException w:name="Grid Table 5 Dark" w:uiPriority="50"/>
+    <w:lsdException w:name="Grid Table 6 Colorful" w:uiPriority="51"/>
+    <w:lsdException w:name="Grid Table 7 Colorful" w:uiPriority="52"/>
+    <w:lsdException w:name="Grid Table 1 Light Accent 1" w:uiPriority="46"/>
+    <w:lsdException w:name="Grid Table 2 Accent 1" w:uiPriority="47"/>
+    <w:lsdException w:name="Grid Table 3 Accent 1" w:uiPriority="48"/>
+    <w:lsdException w:name="Grid Table 4 Accent 1" w:uiPriority="49"/>
+    <w:lsdException w:name="Grid Table 5 Dark Accent 1" w:uiPriority="50"/>
+    <w:lsdException w:name="Grid Table 6 Colorful Accent 1" w:uiPriority="51"/>
+    <w:lsdException w:name="Grid Table 7 Colorful Accent 1" w:uiPriority="52"/>
+    <w:lsdException w:name="Grid Table 1 Light Accent 2" w:uiPriority="46"/>
+    <w:lsdException w:name="Grid Table 2 Accent 2" w:uiPriority="47"/>
+    <w:lsdException w:name="Grid Table 3 Accent 2" w:uiPriority="48"/>
+    <w:lsdException w:name="Grid Table 4 Accent 2" w:uiPriority="49"/>
+    <w:lsdException w:name="Grid Table 5 Dark Accent 2" w:uiPriority="50"/>
+    <w:lsdException w:name="Grid Table 6 Colorful Accent 2" w:uiPriority="51"/>
+    <w:lsdException w:name="Grid Table 7 Colorful Accent 2" w:uiPriority="52"/>
+    <w:lsdException w:name="Grid Table 1 Light Accent 3" w:uiPriority="46"/>
+    <w:lsdException w:name="Grid Table 2 Accent 3" w:uiPriority="47"/>
+    <w:lsdException w:name="Grid Table 3 Accent 3" w:uiPriority="48"/>
+    <w:lsdException w:name="Grid Table 4 Accent 3" w:uiPriority="49"/>
+    <w:lsdException w:name="Grid Table 5 Dark Accent 3" w:uiPriority="50"/>
+    <w:lsdException w:name="Grid Table 6 Colorful Accent 3" w:uiPriority="51"/>
+    <w:lsdException w:name="Grid Table 7 Colorful Accent 3" w:uiPriority="52"/>
+    <w:lsdException w:name="Grid Table 1 Light Accent 4" w:uiPriority="46"/>
+    <w:lsdException w:name="Grid Table 2 Accent 4" w:uiPriority="47"/>
+    <w:lsdException w:name="Grid Table 3 Accent 4" w:uiPriority="48"/>
+    <w:lsdException w:name="Grid Table 4 Accent 4" w:uiPriority="49"/>
+    <w:lsdException w:name="Grid Table 5 Dark Accent 4" w:uiPriority="50"/>
+    <w:lsdException w:name="Grid Table 6 Colorful Accent 4" w:uiPriority="51"/>
+    <w:lsdException w:name="Grid Table 7 Colorful Accent 4" w:uiPriority="52"/>
+    <w:lsdException w:name="Grid Table 1 Light Accent 5" w:uiPriority="46"/>
+    <w:lsdException w:name="Grid Table 2 Accent 5" w:uiPriority="47"/>
+    <w:lsdException w:name="Grid Table 3 Accent 5" w:uiPriority="48"/>
+    <w:lsdException w:name="Grid Table 4 Accent 5" w:uiPriority="49"/>
+    <w:lsdException w:name="Grid Table 5 Dark Accent 5" w:uiPriority="50"/>
+    <w:lsdException w:name="Grid Table 6 Colorful Accent 5" w:uiPriority="51"/>
+    <w:lsdException w:name="Grid Table 7 Colorful Accent 5" w:uiPriority="52"/>
+    <w:lsdException w:name="Grid Table 1 Light Accent 6" w:uiPriority="46"/>
+    <w:lsdException w:name="Grid Table 2 Accent 6" w:uiPriority="47"/>
+    <w:lsdException w:name="Grid Table 3 Accent 6" w:uiPriority="48"/>
+    <w:lsdException w:name="Grid Table 4 Accent 6" w:uiPriority="49"/>
+    <w:lsdException w:name="Grid Table 5 Dark Accent 6" w:uiPriority="50"/>
+    <w:lsdException w:name="Grid Table 6 Colorful Accent 6" w:uiPriority="51"/>
+    <w:lsdException w:name="Grid Table 7 Colorful Accent 6" w:uiPriority="52"/>
+    <w:lsdException w:name="List Table 1 Light" w:uiPriority="46"/>
+    <w:lsdException w:name="List Table 2" w:uiPriority="47"/>
+    <w:lsdException w:name="List Table 3" w:uiPriority="48"/>
+    <w:lsdException w:name="List Table 4" w:uiPriority="49"/>
+    <w:lsdException w:name="List Table 5 Dark" w:uiPriority="50"/>
+    <w:lsdException w:name="List Table 6 Colorful" w:uiPriority="51"/>
+    <w:lsdException w:name="List Table 7 Colorful" w:uiPriority="52"/>
+    <w:lsdException w:name="List Table 1 Light Accent 1" w:uiPriority="46"/>
+    <w:lsdException w:name="List Table 2 Accent 1" w:uiPriority="47"/>
+    <w:lsdException w:name="List Table 3 Accent 1" w:uiPriority="48"/>
+    <w:lsdException w:name="List Table 4 Accent 1" w:uiPriority="49"/>
+    <w:lsdException w:name="List Table 5 Dark Accent 1" w:uiPriority="50"/>
+    <w:lsdException w:name="List Table 6 Colorful Accent 1" w:uiPriority="51"/>
+    <w:lsdException w:name="List Table 7 Colorful Accent 1" w:uiPriority="52"/>
+    <w:lsdException w:name="List Table 1 Light Accent 2" w:uiPriority="46"/>
+    <w:lsdException w:name="List Table 2 Accent 2" w:uiPriority="47"/>
+    <w:lsdException w:name="List Table 3 Accent 2" w:uiPriority="48"/>
+    <w:lsdException w:name="List Table 4 Accent 2" w:uiPriority="49"/>
+    <w:lsdException w:name="List Table 5 Dark Accent 2" w:uiPriority="50"/>
+    <w:lsdException w:name="List Table 6 Colorful Accent 2" w:uiPriority="51"/>
+    <w:lsdException w:name="List Table 7 Colorful Accent 2" w:uiPriority="52"/>
+    <w:lsdException w:name="List Table 1 Light Accent 3" w:uiPriority="46"/>
+    <w:lsdException w:name="List Table 2 Accent 3" w:uiPriority="47"/>
+    <w:lsdException w:name="List Table 3 Accent 3" w:uiPriority="48"/>
+    <w:lsdException w:name="List Table 4 Accent 3" w:uiPriority="49"/>
+    <w:lsdException w:name="List Table 5 Dark Accent 3" w:uiPriority="50"/>
+    <w:lsdException w:name="List Table 6 Colorful Accent 3" w:uiPriority="51"/>
+    <w:lsdException w:name="List Table 7 Colorful Accent 3" w:uiPriority="52"/>
+    <w:lsdException w:name="List Table 1 Light Accent 4" w:uiPriority="46"/>
+    <w:lsdException w:name="List Table 2 Accent 4" w:uiPriority="47"/>
+    <w:lsdException w:name="List Table 3 Accent 4" w:uiPriority="48"/>
+    <w:lsdException w:name="List Table 4 Accent 4" w:uiPriority="49"/>
+    <w:lsdException w:name="List Table 5 Dark Accent 4" w:uiPriority="50"/>
+    <w:lsdException w:name="List Table 6 Colorful Accent 4" w:uiPriority="51"/>
+    <w:lsdException w:name="List Table 7 Colorful Accent 4" w:uiPriority="52"/>
+    <w:lsdException w:name="List Table 1 Light Accent 5" w:uiPriority="46"/>
+    <w:lsdException w:name="List Table 2 Accent 5" w:uiPriority="47"/>
+    <w:lsdException w:name="List Table 3 Accent 5" w:uiPriority="48"/>
+    <w:lsdException w:name="List Table 4 Accent 5" w:uiPriority="49"/>
+    <w:lsdException w:name="List Table 5 Dark Accent 5" w:uiPriority="50"/>
+    <w:lsdException w:name="List Table 6 Colorful Accent 5" w:uiPriority="51"/>
+    <w:lsdException w:name="List Table 7 Colorful Accent 5" w:uiPriority="52"/>
+    <w:lsdException w:name="List Table 1 Light Accent 6" w:uiPriority="46"/>
+    <w:lsdException w:name="List Table 2 Accent 6" w:uiPriority="47"/>
+    <w:lsdException w:name="List Table 3 Accent 6" w:uiPriority="48"/>
+    <w:lsdException w:name="List Table 4 Accent 6" w:uiPriority="49"/>
+    <w:lsdException w:name="List Table 5 Dark Accent 6" w:uiPriority="50"/>
+    <w:lsdException w:name="List Table 6 Colorful Accent 6" w:uiPriority="51"/>
+    <w:lsdException w:name="List Table 7 Colorful Accent 6" w:uiPriority="52"/>
+    <w:lsdException w:name="Mention" w:semiHidden="1" w:unhideWhenUsed="1"/>
+    <w:lsdException w:name="Smart Hyperlink" w:semiHidden="1" w:unhideWhenUsed="1"/>
+    <w:lsdException w:name="Hashtag" w:semiHidden="1" w:unhideWhenUsed="1"/>
+    <w:lsdException w:name="Unresolved Mention" w:semiHidden="1" w:unhideWhenUsed="1"/>
   </w:latentStyles>
   <w:style w:type="paragraph" w:default="1" w:styleId="Normal">
     <w:name w:val="Normal"/>
@@ -3500,7 +2926,7 @@
 </file>
 
 <file path=customXml/itemProps1.xml><?xml version="1.0" encoding="utf-8"?>
-<ds:datastoreItem xmlns:ds="http://schemas.openxmlformats.org/officeDocument/2006/customXml" ds:itemID="{4D4E8E71-9CD4-4789-B7DC-D7E98D75D003}">
+<ds:datastoreItem xmlns:ds="http://schemas.openxmlformats.org/officeDocument/2006/customXml" ds:itemID="{E312546E-9B2E-4FE1-9676-488B82D860C3}">
   <ds:schemaRefs>
     <ds:schemaRef ds:uri="http://schemas.openxmlformats.org/officeDocument/2006/bibliography"/>
   </ds:schemaRefs>

</xml_diff>